<commit_message>
Add APA to C802
</commit_message>
<xml_diff>
--- a/Project/C802.docx
+++ b/Project/C802.docx
@@ -265,6 +265,7 @@
         </w:rPr>
         <w:t>RNN</w:t>
       </w:r>
+      <w:proofErr w:type="gramStart"/>
       <w:r>
         <w:rPr>
           <w:rFonts w:ascii="DFKai-SB" w:eastAsia="DFKai-SB" w:hAnsi="DFKai-SB" w:cs="Microsoft JhengHei" w:hint="eastAsia"/>
@@ -279,7 +280,16 @@
           <w:sz w:val="25"/>
           <w:szCs w:val="25"/>
         </w:rPr>
-        <w:t>(Single</w:t>
+        <w:t>(</w:t>
+      </w:r>
+      <w:proofErr w:type="gramEnd"/>
+      <w:r>
+        <w:rPr>
+          <w:rFonts w:ascii="DFKai-SB" w:eastAsia="DFKai-SB" w:hAnsi="DFKai-SB" w:cstheme="minorHAnsi"/>
+          <w:sz w:val="25"/>
+          <w:szCs w:val="25"/>
+        </w:rPr>
+        <w:t>Single</w:t>
       </w:r>
       <w:r>
         <w:rPr>
@@ -750,6 +760,7 @@
           <w:b/>
         </w:rPr>
       </w:pPr>
+      <w:proofErr w:type="spellStart"/>
       <w:r>
         <w:rPr>
           <w:rFonts w:hint="eastAsia"/>
@@ -757,6 +768,7 @@
         </w:rPr>
         <w:t>研究動機</w:t>
       </w:r>
+      <w:proofErr w:type="spellEnd"/>
     </w:p>
     <w:p>
       <w:pPr>
@@ -1549,14 +1561,23 @@
           <w:sz w:val="25"/>
           <w:szCs w:val="25"/>
         </w:rPr>
-        <w:t>-Connection</w:t>
-      </w:r>
+        <w:t>-</w:t>
+      </w:r>
+      <w:proofErr w:type="gramStart"/>
       <w:r>
         <w:rPr>
           <w:rFonts w:ascii="DFKai-SB" w:eastAsia="DFKai-SB" w:hAnsi="DFKai-SB"/>
           <w:sz w:val="25"/>
           <w:szCs w:val="25"/>
         </w:rPr>
+        <w:t>Connection</w:t>
+      </w:r>
+      <w:r>
+        <w:rPr>
+          <w:rFonts w:ascii="DFKai-SB" w:eastAsia="DFKai-SB" w:hAnsi="DFKai-SB"/>
+          <w:sz w:val="25"/>
+          <w:szCs w:val="25"/>
+        </w:rPr>
         <w:t>)</w:t>
       </w:r>
       <w:r>
@@ -1581,7 +1602,16 @@
           <w:sz w:val="25"/>
           <w:szCs w:val="25"/>
         </w:rPr>
-        <w:t>和前饋層。</w:t>
+        <w:t>和前饋層</w:t>
+      </w:r>
+      <w:proofErr w:type="gramEnd"/>
+      <w:r>
+        <w:rPr>
+          <w:rFonts w:ascii="DFKai-SB" w:eastAsia="DFKai-SB" w:hAnsi="DFKai-SB" w:hint="eastAsia"/>
+          <w:sz w:val="25"/>
+          <w:szCs w:val="25"/>
+        </w:rPr>
+        <w:t>。</w:t>
       </w:r>
       <w:r>
         <w:rPr>
@@ -1885,6 +1915,7 @@
         </w:rPr>
         <w:t>Transformer</w:t>
       </w:r>
+      <w:proofErr w:type="gramStart"/>
       <w:r>
         <w:rPr>
           <w:rFonts w:ascii="DFKai-SB" w:eastAsia="DFKai-SB" w:hAnsi="DFKai-SB" w:hint="eastAsia"/>
@@ -1899,17 +1930,9 @@
           <w:sz w:val="25"/>
           <w:szCs w:val="25"/>
         </w:rPr>
-        <w:t>多頭注意力</w:t>
-      </w:r>
-      <w:r>
-        <w:rPr>
-          <w:rFonts w:ascii="DFKai-SB" w:eastAsia="DFKai-SB" w:hAnsi="DFKai-SB" w:hint="eastAsia"/>
-          <w:sz w:val="25"/>
-          <w:szCs w:val="25"/>
-          <w:lang w:eastAsia="zh-TW"/>
-        </w:rPr>
-        <w:t>(</w:t>
-      </w:r>
+        <w:t>多頭注意力(</w:t>
+      </w:r>
+      <w:proofErr w:type="gramEnd"/>
       <w:r>
         <w:rPr>
           <w:rFonts w:ascii="DFKai-SB" w:eastAsia="DFKai-SB" w:hAnsi="DFKai-SB"/>
@@ -1923,7 +1946,6 @@
           <w:rFonts w:ascii="DFKai-SB" w:eastAsia="DFKai-SB" w:hAnsi="DFKai-SB" w:hint="eastAsia"/>
           <w:sz w:val="25"/>
           <w:szCs w:val="25"/>
-          <w:lang w:eastAsia="zh-TW"/>
         </w:rPr>
         <w:t>)</w:t>
       </w:r>
@@ -2779,6 +2801,7 @@
         </w:rPr>
         <w:t>以</w:t>
       </w:r>
+      <w:proofErr w:type="spellStart"/>
       <w:r>
         <w:rPr>
           <w:rFonts w:ascii="DFKai-SB" w:eastAsia="DFKai-SB" w:hAnsi="DFKai-SB"/>
@@ -2787,6 +2810,7 @@
         </w:rPr>
         <w:t>GeLU</w:t>
       </w:r>
+      <w:proofErr w:type="spellEnd"/>
       <w:r>
         <w:rPr>
           <w:rFonts w:ascii="DFKai-SB" w:eastAsia="DFKai-SB" w:hAnsi="DFKai-SB" w:hint="eastAsia"/>
@@ -2834,15 +2858,33 @@
           <w:sz w:val="25"/>
           <w:szCs w:val="25"/>
         </w:rPr>
-        <w:t>(Down-Projection Layers)</w:t>
-      </w:r>
-      <w:r>
-        <w:rPr>
-          <w:rFonts w:ascii="DFKai-SB" w:eastAsia="DFKai-SB" w:hAnsi="DFKai-SB" w:hint="eastAsia"/>
-          <w:sz w:val="25"/>
-          <w:szCs w:val="25"/>
-        </w:rPr>
-        <w:t>相比能減少運算量。最後解碼器的部分</w:t>
+        <w:t xml:space="preserve">(Down-Projection </w:t>
+      </w:r>
+      <w:proofErr w:type="gramStart"/>
+      <w:r>
+        <w:rPr>
+          <w:rFonts w:ascii="DFKai-SB" w:eastAsia="DFKai-SB" w:hAnsi="DFKai-SB"/>
+          <w:sz w:val="25"/>
+          <w:szCs w:val="25"/>
+        </w:rPr>
+        <w:t>Layers)</w:t>
+      </w:r>
+      <w:r>
+        <w:rPr>
+          <w:rFonts w:ascii="DFKai-SB" w:eastAsia="DFKai-SB" w:hAnsi="DFKai-SB" w:hint="eastAsia"/>
+          <w:sz w:val="25"/>
+          <w:szCs w:val="25"/>
+        </w:rPr>
+        <w:t>相比能減少運算量</w:t>
+      </w:r>
+      <w:proofErr w:type="gramEnd"/>
+      <w:r>
+        <w:rPr>
+          <w:rFonts w:ascii="DFKai-SB" w:eastAsia="DFKai-SB" w:hAnsi="DFKai-SB" w:hint="eastAsia"/>
+          <w:sz w:val="25"/>
+          <w:szCs w:val="25"/>
+        </w:rPr>
+        <w:t>。最後解碼器的部分</w:t>
       </w:r>
       <w:r>
         <w:rPr>
@@ -3143,16 +3185,35 @@
           <w:sz w:val="25"/>
           <w:szCs w:val="25"/>
         </w:rPr>
-        <w:t>Seq2Seq</w:t>
-      </w:r>
-      <w:r>
-        <w:rPr>
-          <w:rFonts w:ascii="DFKai-SB" w:eastAsia="DFKai-SB" w:hAnsi="DFKai-SB" w:hint="eastAsia"/>
-          <w:sz w:val="25"/>
-          <w:szCs w:val="25"/>
-          <w:lang w:eastAsia="zh-TW"/>
-        </w:rPr>
-        <w:t>(S</w:t>
+        <w:t>Seq2</w:t>
+      </w:r>
+      <w:proofErr w:type="gramStart"/>
+      <w:r>
+        <w:rPr>
+          <w:rFonts w:ascii="DFKai-SB" w:eastAsia="DFKai-SB" w:hAnsi="DFKai-SB"/>
+          <w:sz w:val="25"/>
+          <w:szCs w:val="25"/>
+        </w:rPr>
+        <w:t>Seq</w:t>
+      </w:r>
+      <w:r>
+        <w:rPr>
+          <w:rFonts w:ascii="DFKai-SB" w:eastAsia="DFKai-SB" w:hAnsi="DFKai-SB" w:hint="eastAsia"/>
+          <w:sz w:val="25"/>
+          <w:szCs w:val="25"/>
+          <w:lang w:eastAsia="zh-TW"/>
+        </w:rPr>
+        <w:t>(</w:t>
+      </w:r>
+      <w:proofErr w:type="gramEnd"/>
+      <w:r>
+        <w:rPr>
+          <w:rFonts w:ascii="DFKai-SB" w:eastAsia="DFKai-SB" w:hAnsi="DFKai-SB" w:hint="eastAsia"/>
+          <w:sz w:val="25"/>
+          <w:szCs w:val="25"/>
+          <w:lang w:eastAsia="zh-TW"/>
+        </w:rPr>
+        <w:t>S</w:t>
       </w:r>
       <w:r>
         <w:rPr>
@@ -3974,6 +4035,7 @@
         </w:rPr>
         <w:sym w:font="Symbol" w:char="F0D7"/>
       </w:r>
+      <w:proofErr w:type="spellStart"/>
       <w:r>
         <w:rPr>
           <w:rFonts w:ascii="DFKai-SB" w:eastAsia="DFKai-SB" w:hAnsi="DFKai-SB"/>
@@ -3990,6 +4052,7 @@
         </w:rPr>
         <w:t>n</w:t>
       </w:r>
+      <w:proofErr w:type="spellEnd"/>
       <w:r>
         <w:rPr>
           <w:rFonts w:ascii="DFKai-SB" w:eastAsia="DFKai-SB" w:hAnsi="DFKai-SB" w:hint="eastAsia"/>
@@ -4014,6 +4077,7 @@
         </w:rPr>
         <w:sym w:font="Symbol" w:char="F0D7"/>
       </w:r>
+      <w:proofErr w:type="spellStart"/>
       <w:r>
         <w:rPr>
           <w:rFonts w:ascii="DFKai-SB" w:eastAsia="DFKai-SB" w:hAnsi="DFKai-SB"/>
@@ -4030,6 +4094,7 @@
         </w:rPr>
         <w:t>n</w:t>
       </w:r>
+      <w:proofErr w:type="spellEnd"/>
       <w:r>
         <w:rPr>
           <w:rFonts w:ascii="DFKai-SB" w:eastAsia="DFKai-SB" w:hAnsi="DFKai-SB"/>
@@ -4095,6 +4160,7 @@
         </w:rPr>
         <w:t>最後透過</w:t>
       </w:r>
+      <w:proofErr w:type="spellStart"/>
       <w:r>
         <w:rPr>
           <w:rFonts w:ascii="DFKai-SB" w:eastAsia="DFKai-SB" w:hAnsi="DFKai-SB"/>
@@ -4103,6 +4169,7 @@
         </w:rPr>
         <w:t>softmax</w:t>
       </w:r>
+      <w:proofErr w:type="spellEnd"/>
       <w:r>
         <w:rPr>
           <w:rFonts w:ascii="DFKai-SB" w:eastAsia="DFKai-SB" w:hAnsi="DFKai-SB" w:hint="eastAsia"/>
@@ -4120,6 +4187,7 @@
         </w:rPr>
         <w:t>，</w:t>
       </w:r>
+      <w:proofErr w:type="spellStart"/>
       <w:r>
         <w:rPr>
           <w:rFonts w:ascii="DFKai-SB" w:eastAsia="DFKai-SB" w:hAnsi="DFKai-SB" w:hint="eastAsia"/>
@@ -4145,6 +4213,7 @@
         </w:rPr>
         <w:t>ftmax</w:t>
       </w:r>
+      <w:proofErr w:type="spellEnd"/>
       <w:r>
         <w:rPr>
           <w:rFonts w:ascii="DFKai-SB" w:eastAsia="DFKai-SB" w:hAnsi="DFKai-SB" w:hint="eastAsia"/>
@@ -4176,7 +4245,16 @@
           <w:sz w:val="25"/>
           <w:szCs w:val="25"/>
         </w:rPr>
-        <w:t>將每個值向量乘以s</w:t>
+        <w:t>將每個值向量乘以</w:t>
+      </w:r>
+      <w:proofErr w:type="spellStart"/>
+      <w:r>
+        <w:rPr>
+          <w:rFonts w:ascii="DFKai-SB" w:eastAsia="DFKai-SB" w:hAnsi="DFKai-SB" w:hint="eastAsia"/>
+          <w:sz w:val="25"/>
+          <w:szCs w:val="25"/>
+        </w:rPr>
+        <w:t>s</w:t>
       </w:r>
       <w:r>
         <w:rPr>
@@ -4186,6 +4264,7 @@
         </w:rPr>
         <w:t>oftmax</w:t>
       </w:r>
+      <w:proofErr w:type="spellEnd"/>
       <w:r>
         <w:rPr>
           <w:rFonts w:ascii="DFKai-SB" w:eastAsia="DFKai-SB" w:hAnsi="DFKai-SB" w:hint="eastAsia"/>
@@ -4459,7 +4538,17 @@
           <w:lang w:eastAsia="zh-TW"/>
         </w:rPr>
         <w:lastRenderedPageBreak/>
-        <w:t>多頭注意力為</w:t>
+        <w:t>多頭注意力</w:t>
+      </w:r>
+      <w:proofErr w:type="gramStart"/>
+      <w:r>
+        <w:rPr>
+          <w:rFonts w:ascii="DFKai-SB" w:eastAsia="DFKai-SB" w:hAnsi="DFKai-SB" w:cs="PingFang TC" w:hint="eastAsia"/>
+          <w:sz w:val="25"/>
+          <w:szCs w:val="25"/>
+          <w:lang w:eastAsia="zh-TW"/>
+        </w:rPr>
+        <w:t>為</w:t>
       </w:r>
       <w:r>
         <w:rPr>
@@ -4470,6 +4559,7 @@
         </w:rPr>
         <w:t>單頭注意力</w:t>
       </w:r>
+      <w:proofErr w:type="gramEnd"/>
       <w:r>
         <w:rPr>
           <w:rFonts w:ascii="DFKai-SB" w:eastAsia="DFKai-SB" w:hAnsi="DFKai-SB" w:cs="PingFang TC" w:hint="eastAsia"/>
@@ -4505,7 +4595,27 @@
           <w:szCs w:val="25"/>
           <w:lang w:eastAsia="zh-TW"/>
         </w:rPr>
-        <w:t>多頭注意力著重於單一查詢矩陣能夠和多個鍵向量進行點乘並能夠一起考慮整個輸入語句的單詞。</w:t>
+        <w:t>多頭注意力著重於單一查詢矩陣能夠和多個鍵向量進行</w:t>
+      </w:r>
+      <w:proofErr w:type="gramStart"/>
+      <w:r>
+        <w:rPr>
+          <w:rFonts w:ascii="DFKai-SB" w:eastAsia="DFKai-SB" w:hAnsi="DFKai-SB" w:cs="PingFang TC" w:hint="eastAsia"/>
+          <w:sz w:val="25"/>
+          <w:szCs w:val="25"/>
+          <w:lang w:eastAsia="zh-TW"/>
+        </w:rPr>
+        <w:t>點乘並</w:t>
+      </w:r>
+      <w:proofErr w:type="gramEnd"/>
+      <w:r>
+        <w:rPr>
+          <w:rFonts w:ascii="DFKai-SB" w:eastAsia="DFKai-SB" w:hAnsi="DFKai-SB" w:cs="PingFang TC" w:hint="eastAsia"/>
+          <w:sz w:val="25"/>
+          <w:szCs w:val="25"/>
+          <w:lang w:eastAsia="zh-TW"/>
+        </w:rPr>
+        <w:t>能夠一起考慮整個輸入語句的單詞。</w:t>
       </w:r>
       <w:r>
         <w:rPr>
@@ -4536,6 +4646,7 @@
         </w:rPr>
         <w:t>包含</w:t>
       </w:r>
+      <w:proofErr w:type="gramStart"/>
       <w:r>
         <w:rPr>
           <w:rFonts w:ascii="DFKai-SB" w:eastAsia="DFKai-SB" w:hAnsi="DFKai-SB" w:cs="PingFang TC" w:hint="eastAsia"/>
@@ -4554,6 +4665,7 @@
         </w:rPr>
         <w:t>取</w:t>
       </w:r>
+      <w:proofErr w:type="gramEnd"/>
       <w:r>
         <w:rPr>
           <w:rFonts w:ascii="DFKai-SB" w:eastAsia="DFKai-SB" w:hAnsi="DFKai-SB" w:hint="eastAsia"/>
@@ -4652,7 +4764,27 @@
           <w:szCs w:val="25"/>
           <w:lang w:eastAsia="zh-TW"/>
         </w:rPr>
-        <w:t>無論是單頭注意力機制或多頭注意力機制</w:t>
+        <w:t>無論</w:t>
+      </w:r>
+      <w:proofErr w:type="gramStart"/>
+      <w:r>
+        <w:rPr>
+          <w:rFonts w:ascii="DFKai-SB" w:eastAsia="DFKai-SB" w:hAnsi="DFKai-SB" w:cs="PingFang TC" w:hint="eastAsia"/>
+          <w:sz w:val="25"/>
+          <w:szCs w:val="25"/>
+          <w:lang w:eastAsia="zh-TW"/>
+        </w:rPr>
+        <w:t>是單頭注意力</w:t>
+      </w:r>
+      <w:proofErr w:type="gramEnd"/>
+      <w:r>
+        <w:rPr>
+          <w:rFonts w:ascii="DFKai-SB" w:eastAsia="DFKai-SB" w:hAnsi="DFKai-SB" w:cs="PingFang TC" w:hint="eastAsia"/>
+          <w:sz w:val="25"/>
+          <w:szCs w:val="25"/>
+          <w:lang w:eastAsia="zh-TW"/>
+        </w:rPr>
+        <w:t>機制或多頭注意力機制</w:t>
       </w:r>
       <w:r>
         <w:rPr>
@@ -5533,7 +5665,29 @@
           <w:szCs w:val="25"/>
           <w:lang w:eastAsia="zh-TW"/>
         </w:rPr>
-        <w:t>每個位置的詞都能不因位置距離和方向而進行編碼</w:t>
+        <w:t>每</w:t>
+      </w:r>
+      <w:proofErr w:type="gramStart"/>
+      <w:r>
+        <w:rPr>
+          <w:rFonts w:ascii="DFKai-SB" w:eastAsia="DFKai-SB" w:hAnsi="DFKai-SB" w:cs="DFKai-SB" w:hint="eastAsia"/>
+          <w:color w:val="000000"/>
+          <w:sz w:val="25"/>
+          <w:szCs w:val="25"/>
+          <w:lang w:eastAsia="zh-TW"/>
+        </w:rPr>
+        <w:t>個</w:t>
+      </w:r>
+      <w:proofErr w:type="gramEnd"/>
+      <w:r>
+        <w:rPr>
+          <w:rFonts w:ascii="DFKai-SB" w:eastAsia="DFKai-SB" w:hAnsi="DFKai-SB" w:cs="DFKai-SB" w:hint="eastAsia"/>
+          <w:color w:val="000000"/>
+          <w:sz w:val="25"/>
+          <w:szCs w:val="25"/>
+          <w:lang w:eastAsia="zh-TW"/>
+        </w:rPr>
+        <w:t>位置的詞都能不因位置距離和方向而進行編碼</w:t>
       </w:r>
       <w:r>
         <w:rPr>
@@ -5585,6 +5739,7 @@
         </w:rPr>
         <w:t>BERT</w:t>
       </w:r>
+      <w:proofErr w:type="gramStart"/>
       <w:r>
         <w:rPr>
           <w:rFonts w:ascii="DFKai-SB" w:eastAsia="DFKai-SB" w:hAnsi="DFKai-SB" w:cs="DFKai-SB" w:hint="eastAsia"/>
@@ -5593,7 +5748,18 @@
           <w:szCs w:val="25"/>
           <w:lang w:eastAsia="zh-TW"/>
         </w:rPr>
-        <w:t xml:space="preserve">做詞嵌入時有加入位置編碼 </w:t>
+        <w:t>做詞</w:t>
+      </w:r>
+      <w:proofErr w:type="gramEnd"/>
+      <w:r>
+        <w:rPr>
+          <w:rFonts w:ascii="DFKai-SB" w:eastAsia="DFKai-SB" w:hAnsi="DFKai-SB" w:cs="DFKai-SB" w:hint="eastAsia"/>
+          <w:color w:val="000000"/>
+          <w:sz w:val="25"/>
+          <w:szCs w:val="25"/>
+          <w:lang w:eastAsia="zh-TW"/>
+        </w:rPr>
+        <w:t xml:space="preserve">嵌入時有加入位置編碼 </w:t>
       </w:r>
       <w:r>
         <w:rPr>
@@ -5653,7 +5819,29 @@
           <w:szCs w:val="25"/>
           <w:lang w:eastAsia="zh-TW"/>
         </w:rPr>
-        <w:t>求平均來進一步能夠感覺詞塊的相對位置</w:t>
+        <w:t>求平均來進一步能夠</w:t>
+      </w:r>
+      <w:proofErr w:type="gramStart"/>
+      <w:r>
+        <w:rPr>
+          <w:rFonts w:ascii="DFKai-SB" w:eastAsia="DFKai-SB" w:hAnsi="DFKai-SB" w:cs="DFKai-SB" w:hint="eastAsia"/>
+          <w:color w:val="000000"/>
+          <w:sz w:val="25"/>
+          <w:szCs w:val="25"/>
+          <w:lang w:eastAsia="zh-TW"/>
+        </w:rPr>
+        <w:t>感覺詞塊的</w:t>
+      </w:r>
+      <w:proofErr w:type="gramEnd"/>
+      <w:r>
+        <w:rPr>
+          <w:rFonts w:ascii="DFKai-SB" w:eastAsia="DFKai-SB" w:hAnsi="DFKai-SB" w:cs="DFKai-SB" w:hint="eastAsia"/>
+          <w:color w:val="000000"/>
+          <w:sz w:val="25"/>
+          <w:szCs w:val="25"/>
+          <w:lang w:eastAsia="zh-TW"/>
+        </w:rPr>
+        <w:t>相對位置</w:t>
       </w:r>
       <w:r>
         <w:rPr>
@@ -5925,6 +6113,7 @@
         </w:rPr>
         <w:t>未標</w:t>
       </w:r>
+      <w:proofErr w:type="gramStart"/>
       <w:r>
         <w:rPr>
           <w:rFonts w:ascii="DFKai-SB" w:eastAsia="DFKai-SB" w:hAnsi="DFKai-SB" w:cs="DFKai-SB" w:hint="eastAsia"/>
@@ -5935,6 +6124,7 @@
         </w:rPr>
         <w:t>註</w:t>
       </w:r>
+      <w:proofErr w:type="gramEnd"/>
       <w:r>
         <w:rPr>
           <w:rFonts w:ascii="DFKai-SB" w:eastAsia="DFKai-SB" w:hAnsi="DFKai-SB" w:cs="DFKai-SB" w:hint="eastAsia"/>
@@ -6119,7 +6309,29 @@
           <w:szCs w:val="25"/>
           <w:lang w:eastAsia="zh-TW"/>
         </w:rPr>
-        <w:t>而不是如以往將每個詞都預測一次</w:t>
+        <w:t>而不是如以往將每</w:t>
+      </w:r>
+      <w:proofErr w:type="gramStart"/>
+      <w:r>
+        <w:rPr>
+          <w:rFonts w:ascii="DFKai-SB" w:eastAsia="DFKai-SB" w:hAnsi="DFKai-SB" w:cs="DFKai-SB" w:hint="eastAsia"/>
+          <w:color w:val="000000"/>
+          <w:sz w:val="25"/>
+          <w:szCs w:val="25"/>
+          <w:lang w:eastAsia="zh-TW"/>
+        </w:rPr>
+        <w:t>個</w:t>
+      </w:r>
+      <w:proofErr w:type="gramEnd"/>
+      <w:r>
+        <w:rPr>
+          <w:rFonts w:ascii="DFKai-SB" w:eastAsia="DFKai-SB" w:hAnsi="DFKai-SB" w:cs="DFKai-SB" w:hint="eastAsia"/>
+          <w:color w:val="000000"/>
+          <w:sz w:val="25"/>
+          <w:szCs w:val="25"/>
+          <w:lang w:eastAsia="zh-TW"/>
+        </w:rPr>
+        <w:t>詞都預測一次</w:t>
       </w:r>
       <w:r>
         <w:rPr>
@@ -6159,8 +6371,6 @@
         </w:rPr>
         <w:t>也</w:t>
       </w:r>
-      <w:bookmarkStart w:id="1" w:name="_GoBack"/>
-      <w:bookmarkEnd w:id="1"/>
       <w:r>
         <w:rPr>
           <w:rFonts w:ascii="DFKai-SB" w:eastAsia="DFKai-SB" w:hAnsi="DFKai-SB" w:cs="DFKai-SB" w:hint="eastAsia"/>
@@ -6169,7 +6379,29 @@
           <w:szCs w:val="25"/>
           <w:lang w:eastAsia="zh-TW"/>
         </w:rPr>
-        <w:t xml:space="preserve">只會計算被遮蔽的詞塊 </w:t>
+        <w:t>只會計算被遮蔽</w:t>
+      </w:r>
+      <w:proofErr w:type="gramStart"/>
+      <w:r>
+        <w:rPr>
+          <w:rFonts w:ascii="DFKai-SB" w:eastAsia="DFKai-SB" w:hAnsi="DFKai-SB" w:cs="DFKai-SB" w:hint="eastAsia"/>
+          <w:color w:val="000000"/>
+          <w:sz w:val="25"/>
+          <w:szCs w:val="25"/>
+          <w:lang w:eastAsia="zh-TW"/>
+        </w:rPr>
+        <w:t>的詞塊</w:t>
+      </w:r>
+      <w:proofErr w:type="gramEnd"/>
+      <w:r>
+        <w:rPr>
+          <w:rFonts w:ascii="DFKai-SB" w:eastAsia="DFKai-SB" w:hAnsi="DFKai-SB" w:cs="DFKai-SB" w:hint="eastAsia"/>
+          <w:color w:val="000000"/>
+          <w:sz w:val="25"/>
+          <w:szCs w:val="25"/>
+          <w:lang w:eastAsia="zh-TW"/>
+        </w:rPr>
+        <w:t xml:space="preserve"> </w:t>
       </w:r>
       <w:r>
         <w:rPr>
@@ -6413,7 +6645,29 @@
           <w:szCs w:val="25"/>
           <w:lang w:eastAsia="zh-TW"/>
         </w:rPr>
-        <w:t>模型不知道真正哪些詞被遮蔽</w:t>
+        <w:t>模型不知道真正哪</w:t>
+      </w:r>
+      <w:proofErr w:type="gramStart"/>
+      <w:r>
+        <w:rPr>
+          <w:rFonts w:ascii="DFKai-SB" w:eastAsia="DFKai-SB" w:hAnsi="DFKai-SB" w:cs="DFKai-SB" w:hint="eastAsia"/>
+          <w:color w:val="000000"/>
+          <w:sz w:val="25"/>
+          <w:szCs w:val="25"/>
+          <w:lang w:eastAsia="zh-TW"/>
+        </w:rPr>
+        <w:t>些詞被</w:t>
+      </w:r>
+      <w:proofErr w:type="gramEnd"/>
+      <w:r>
+        <w:rPr>
+          <w:rFonts w:ascii="DFKai-SB" w:eastAsia="DFKai-SB" w:hAnsi="DFKai-SB" w:cs="DFKai-SB" w:hint="eastAsia"/>
+          <w:color w:val="000000"/>
+          <w:sz w:val="25"/>
+          <w:szCs w:val="25"/>
+          <w:lang w:eastAsia="zh-TW"/>
+        </w:rPr>
+        <w:t>遮蔽</w:t>
       </w:r>
       <w:r>
         <w:rPr>
@@ -6433,7 +6687,29 @@
           <w:szCs w:val="25"/>
           <w:lang w:eastAsia="zh-TW"/>
         </w:rPr>
-        <w:t>因此模型對每個詞都會注意</w:t>
+        <w:t>因此模型對每</w:t>
+      </w:r>
+      <w:proofErr w:type="gramStart"/>
+      <w:r>
+        <w:rPr>
+          <w:rFonts w:ascii="DFKai-SB" w:eastAsia="DFKai-SB" w:hAnsi="DFKai-SB" w:cs="DFKai-SB" w:hint="eastAsia"/>
+          <w:color w:val="000000"/>
+          <w:sz w:val="25"/>
+          <w:szCs w:val="25"/>
+          <w:lang w:eastAsia="zh-TW"/>
+        </w:rPr>
+        <w:t>個</w:t>
+      </w:r>
+      <w:proofErr w:type="gramEnd"/>
+      <w:r>
+        <w:rPr>
+          <w:rFonts w:ascii="DFKai-SB" w:eastAsia="DFKai-SB" w:hAnsi="DFKai-SB" w:cs="DFKai-SB" w:hint="eastAsia"/>
+          <w:color w:val="000000"/>
+          <w:sz w:val="25"/>
+          <w:szCs w:val="25"/>
+          <w:lang w:eastAsia="zh-TW"/>
+        </w:rPr>
+        <w:t>詞都會注意</w:t>
       </w:r>
       <w:r>
         <w:rPr>
@@ -6644,6 +6920,7 @@
         </w:rPr>
         <w:t>二</w:t>
       </w:r>
+      <w:proofErr w:type="gramStart"/>
       <w:r>
         <w:rPr>
           <w:rFonts w:ascii="DFKai-SB" w:eastAsia="DFKai-SB" w:hAnsi="DFKai-SB" w:cs="PingFang TC" w:hint="eastAsia"/>
@@ -6653,6 +6930,7 @@
         </w:rPr>
         <w:t>個</w:t>
       </w:r>
+      <w:proofErr w:type="gramEnd"/>
       <w:r>
         <w:rPr>
           <w:rFonts w:ascii="DFKai-SB" w:eastAsia="DFKai-SB" w:hAnsi="DFKai-SB" w:cs="PingFang TC" w:hint="eastAsia"/>
@@ -6763,7 +7041,7 @@
         </w:rPr>
         <w:t xml:space="preserve">    先以語言模型預訓練的方式訓練出一個對自然語言有相當程度理解的語言模型</w:t>
       </w:r>
-      <w:bookmarkStart w:id="2" w:name="_Hlk31720659"/>
+      <w:bookmarkStart w:id="1" w:name="_Hlk31720659"/>
       <w:r>
         <w:rPr>
           <w:rFonts w:ascii="DFKai-SB" w:eastAsia="DFKai-SB" w:hAnsi="DFKai-SB" w:cs="Microsoft JhengHei" w:hint="eastAsia"/>
@@ -6774,7 +7052,7 @@
         </w:rPr>
         <w:t>，</w:t>
       </w:r>
-      <w:bookmarkEnd w:id="2"/>
+      <w:bookmarkEnd w:id="1"/>
       <w:r>
         <w:rPr>
           <w:rFonts w:ascii="DFKai-SB" w:eastAsia="DFKai-SB" w:hAnsi="DFKai-SB" w:cs="Microsoft JhengHei" w:hint="eastAsia"/>
@@ -7163,6 +7441,7 @@
         </w:rPr>
         <w:t>和</w:t>
       </w:r>
+      <w:proofErr w:type="spellStart"/>
       <w:r>
         <w:rPr>
           <w:rFonts w:ascii="DFKai-SB" w:eastAsia="DFKai-SB" w:hAnsi="DFKai-SB" w:cs="Microsoft JhengHei"/>
@@ -7173,6 +7452,7 @@
         </w:rPr>
         <w:t>softmax</w:t>
       </w:r>
+      <w:proofErr w:type="spellEnd"/>
       <w:r>
         <w:rPr>
           <w:rFonts w:ascii="DFKai-SB" w:eastAsia="DFKai-SB" w:hAnsi="DFKai-SB" w:cs="Microsoft JhengHei" w:hint="eastAsia"/>
@@ -7576,7 +7856,29 @@
           <w:shd w:val="clear" w:color="auto" w:fill="FFFFFF"/>
           <w:lang w:eastAsia="zh-TW"/>
         </w:rPr>
-        <w:t>造成先被輸入的重要訊息可能在轉換後權重會變低或</w:t>
+        <w:t>造成先被輸入的重要訊息可能在</w:t>
+      </w:r>
+      <w:proofErr w:type="gramStart"/>
+      <w:r>
+        <w:rPr>
+          <w:rFonts w:ascii="DFKai-SB" w:eastAsia="DFKai-SB" w:hAnsi="DFKai-SB" w:cs="Microsoft JhengHei" w:hint="eastAsia"/>
+          <w:sz w:val="25"/>
+          <w:szCs w:val="25"/>
+          <w:shd w:val="clear" w:color="auto" w:fill="FFFFFF"/>
+          <w:lang w:eastAsia="zh-TW"/>
+        </w:rPr>
+        <w:t>轉換後權重</w:t>
+      </w:r>
+      <w:proofErr w:type="gramEnd"/>
+      <w:r>
+        <w:rPr>
+          <w:rFonts w:ascii="DFKai-SB" w:eastAsia="DFKai-SB" w:hAnsi="DFKai-SB" w:cs="Microsoft JhengHei" w:hint="eastAsia"/>
+          <w:sz w:val="25"/>
+          <w:szCs w:val="25"/>
+          <w:shd w:val="clear" w:color="auto" w:fill="FFFFFF"/>
+          <w:lang w:eastAsia="zh-TW"/>
+        </w:rPr>
+        <w:t>會變低或</w:t>
       </w:r>
       <w:r>
         <w:rPr>
@@ -7843,6 +8145,7 @@
           </wp:anchor>
         </w:drawing>
       </w:r>
+      <w:proofErr w:type="gramStart"/>
       <w:r>
         <w:rPr>
           <w:rFonts w:ascii="DFKai-SB" w:eastAsia="DFKai-SB" w:hAnsi="DFKai-SB" w:cs="DFKai-SB" w:hint="eastAsia"/>
@@ -7851,7 +8154,18 @@
           <w:szCs w:val="25"/>
           <w:lang w:eastAsia="zh-TW"/>
         </w:rPr>
-        <w:t>單頭注意力(</w:t>
+        <w:t>單頭注意力</w:t>
+      </w:r>
+      <w:proofErr w:type="gramEnd"/>
+      <w:r>
+        <w:rPr>
+          <w:rFonts w:ascii="DFKai-SB" w:eastAsia="DFKai-SB" w:hAnsi="DFKai-SB" w:cs="DFKai-SB" w:hint="eastAsia"/>
+          <w:color w:val="000000"/>
+          <w:sz w:val="25"/>
+          <w:szCs w:val="25"/>
+          <w:lang w:eastAsia="zh-TW"/>
+        </w:rPr>
+        <w:t>(</w:t>
       </w:r>
       <w:r>
         <w:rPr>
@@ -7969,6 +8283,7 @@
         </w:rPr>
         <w:t>，</w:t>
       </w:r>
+      <w:proofErr w:type="gramStart"/>
       <w:r>
         <w:rPr>
           <w:rFonts w:ascii="DFKai-SB" w:eastAsia="DFKai-SB" w:hAnsi="DFKai-SB" w:cs="Microsoft JhengHei" w:hint="eastAsia"/>
@@ -7979,6 +8294,7 @@
         </w:rPr>
         <w:t>但每層網路都有幾十個頭(</w:t>
       </w:r>
+      <w:proofErr w:type="gramEnd"/>
       <w:r>
         <w:rPr>
           <w:rFonts w:ascii="DFKai-SB" w:eastAsia="DFKai-SB" w:hAnsi="DFKai-SB" w:cs="Microsoft JhengHei"/>
@@ -8093,6 +8409,7 @@
         </w:rPr>
         <w:t>的注意力機制只保留</w:t>
       </w:r>
+      <w:proofErr w:type="gramStart"/>
       <w:r>
         <w:rPr>
           <w:rFonts w:ascii="DFKai-SB" w:eastAsia="DFKai-SB" w:hAnsi="DFKai-SB" w:cs="Microsoft JhengHei" w:hint="eastAsia"/>
@@ -8103,6 +8420,7 @@
         </w:rPr>
         <w:t>一</w:t>
       </w:r>
+      <w:proofErr w:type="gramEnd"/>
       <w:r>
         <w:rPr>
           <w:rFonts w:ascii="DFKai-SB" w:eastAsia="DFKai-SB" w:hAnsi="DFKai-SB" w:cs="Microsoft JhengHei" w:hint="eastAsia"/>
@@ -8478,7 +8796,17 @@
           <w:szCs w:val="25"/>
           <w:lang w:eastAsia="zh-TW"/>
         </w:rPr>
-        <w:t>但實作過程發現LSTM的輸出必須經過全連接層才</w:t>
+        <w:t>但實作過程發現LSTM的輸出必須經過全</w:t>
+      </w:r>
+      <w:proofErr w:type="gramStart"/>
+      <w:r>
+        <w:rPr>
+          <w:rFonts w:ascii="DFKai-SB" w:eastAsia="DFKai-SB" w:hAnsi="DFKai-SB" w:cs="PingFang TC" w:hint="eastAsia"/>
+          <w:sz w:val="25"/>
+          <w:szCs w:val="25"/>
+          <w:lang w:eastAsia="zh-TW"/>
+        </w:rPr>
+        <w:t>連接層才</w:t>
       </w:r>
       <w:r>
         <w:rPr>
@@ -8489,6 +8817,7 @@
         </w:rPr>
         <w:t>成為</w:t>
       </w:r>
+      <w:proofErr w:type="gramEnd"/>
       <w:r>
         <w:rPr>
           <w:rFonts w:ascii="DFKai-SB" w:eastAsia="DFKai-SB" w:hAnsi="DFKai-SB" w:cs="PingFang TC"/>
@@ -8640,7 +8969,27 @@
           <w:szCs w:val="25"/>
           <w:lang w:eastAsia="zh-TW"/>
         </w:rPr>
-        <w:t>前饋層</w:t>
+        <w:t>前</w:t>
+      </w:r>
+      <w:proofErr w:type="gramStart"/>
+      <w:r>
+        <w:rPr>
+          <w:rFonts w:ascii="DFKai-SB" w:eastAsia="DFKai-SB" w:hAnsi="DFKai-SB" w:cs="PingFang TC" w:hint="eastAsia"/>
+          <w:sz w:val="25"/>
+          <w:szCs w:val="25"/>
+          <w:lang w:eastAsia="zh-TW"/>
+        </w:rPr>
+        <w:t>饋</w:t>
+      </w:r>
+      <w:proofErr w:type="gramEnd"/>
+      <w:r>
+        <w:rPr>
+          <w:rFonts w:ascii="DFKai-SB" w:eastAsia="DFKai-SB" w:hAnsi="DFKai-SB" w:cs="PingFang TC" w:hint="eastAsia"/>
+          <w:sz w:val="25"/>
+          <w:szCs w:val="25"/>
+          <w:lang w:eastAsia="zh-TW"/>
+        </w:rPr>
+        <w:t>層</w:t>
       </w:r>
       <w:r>
         <w:rPr>
@@ -8759,23 +9108,45 @@
         </w:rPr>
         <w:t>能夠節省</w:t>
       </w:r>
-      <w:r>
-        <w:rPr>
-          <w:rFonts w:ascii="DFKai-SB" w:eastAsia="DFKai-SB" w:hAnsi="DFKai-SB" w:cs="PingFang TC" w:hint="eastAsia"/>
-          <w:sz w:val="25"/>
-          <w:szCs w:val="25"/>
-          <w:lang w:eastAsia="zh-TW"/>
-        </w:rPr>
-        <w:t>顯存用量，</w:t>
-      </w:r>
-      <w:r>
-        <w:rPr>
-          <w:rFonts w:ascii="DFKai-SB" w:eastAsia="DFKai-SB" w:hAnsi="DFKai-SB" w:cs="PingFang TC" w:hint="eastAsia"/>
-          <w:sz w:val="25"/>
-          <w:szCs w:val="25"/>
-          <w:lang w:eastAsia="zh-TW"/>
-        </w:rPr>
-        <w:t>跑更多層網路。</w:t>
+      <w:proofErr w:type="gramStart"/>
+      <w:r>
+        <w:rPr>
+          <w:rFonts w:ascii="DFKai-SB" w:eastAsia="DFKai-SB" w:hAnsi="DFKai-SB" w:cs="PingFang TC" w:hint="eastAsia"/>
+          <w:sz w:val="25"/>
+          <w:szCs w:val="25"/>
+          <w:lang w:eastAsia="zh-TW"/>
+        </w:rPr>
+        <w:t>顯存用</w:t>
+      </w:r>
+      <w:proofErr w:type="gramEnd"/>
+      <w:r>
+        <w:rPr>
+          <w:rFonts w:ascii="DFKai-SB" w:eastAsia="DFKai-SB" w:hAnsi="DFKai-SB" w:cs="PingFang TC" w:hint="eastAsia"/>
+          <w:sz w:val="25"/>
+          <w:szCs w:val="25"/>
+          <w:lang w:eastAsia="zh-TW"/>
+        </w:rPr>
+        <w:t>量，</w:t>
+      </w:r>
+      <w:proofErr w:type="gramStart"/>
+      <w:r>
+        <w:rPr>
+          <w:rFonts w:ascii="DFKai-SB" w:eastAsia="DFKai-SB" w:hAnsi="DFKai-SB" w:cs="PingFang TC" w:hint="eastAsia"/>
+          <w:sz w:val="25"/>
+          <w:szCs w:val="25"/>
+          <w:lang w:eastAsia="zh-TW"/>
+        </w:rPr>
+        <w:t>跑更多</w:t>
+      </w:r>
+      <w:proofErr w:type="gramEnd"/>
+      <w:r>
+        <w:rPr>
+          <w:rFonts w:ascii="DFKai-SB" w:eastAsia="DFKai-SB" w:hAnsi="DFKai-SB" w:cs="PingFang TC" w:hint="eastAsia"/>
+          <w:sz w:val="25"/>
+          <w:szCs w:val="25"/>
+          <w:lang w:eastAsia="zh-TW"/>
+        </w:rPr>
+        <w:t>層網路。</w:t>
       </w:r>
     </w:p>
     <w:p>
@@ -9048,7 +9419,47 @@
           <w:szCs w:val="25"/>
           <w:lang w:eastAsia="zh-TW"/>
         </w:rPr>
-        <w:t>文本數據包含未標註或少量標註的文本，透過數據清理將文本中空白標題的範例去除</w:t>
+        <w:t>文本數據包含未標</w:t>
+      </w:r>
+      <w:proofErr w:type="gramStart"/>
+      <w:r>
+        <w:rPr>
+          <w:rFonts w:ascii="DFKai-SB" w:eastAsia="DFKai-SB" w:hAnsi="DFKai-SB" w:cs="PingFang TC" w:hint="eastAsia"/>
+          <w:sz w:val="25"/>
+          <w:szCs w:val="25"/>
+          <w:lang w:eastAsia="zh-TW"/>
+        </w:rPr>
+        <w:t>註</w:t>
+      </w:r>
+      <w:proofErr w:type="gramEnd"/>
+      <w:r>
+        <w:rPr>
+          <w:rFonts w:ascii="DFKai-SB" w:eastAsia="DFKai-SB" w:hAnsi="DFKai-SB" w:cs="PingFang TC" w:hint="eastAsia"/>
+          <w:sz w:val="25"/>
+          <w:szCs w:val="25"/>
+          <w:lang w:eastAsia="zh-TW"/>
+        </w:rPr>
+        <w:t>或少量標</w:t>
+      </w:r>
+      <w:proofErr w:type="gramStart"/>
+      <w:r>
+        <w:rPr>
+          <w:rFonts w:ascii="DFKai-SB" w:eastAsia="DFKai-SB" w:hAnsi="DFKai-SB" w:cs="PingFang TC" w:hint="eastAsia"/>
+          <w:sz w:val="25"/>
+          <w:szCs w:val="25"/>
+          <w:lang w:eastAsia="zh-TW"/>
+        </w:rPr>
+        <w:t>註</w:t>
+      </w:r>
+      <w:proofErr w:type="gramEnd"/>
+      <w:r>
+        <w:rPr>
+          <w:rFonts w:ascii="DFKai-SB" w:eastAsia="DFKai-SB" w:hAnsi="DFKai-SB" w:cs="PingFang TC" w:hint="eastAsia"/>
+          <w:sz w:val="25"/>
+          <w:szCs w:val="25"/>
+          <w:lang w:eastAsia="zh-TW"/>
+        </w:rPr>
+        <w:t>的文本，透過數據清理將文本中空白標題的範例去除</w:t>
       </w:r>
       <w:r>
         <w:rPr>
@@ -9138,7 +9549,27 @@
           <w:szCs w:val="25"/>
           <w:lang w:eastAsia="zh-TW"/>
         </w:rPr>
-        <w:t>將將小於序列長度的向量補</w:t>
+        <w:t>將</w:t>
+      </w:r>
+      <w:proofErr w:type="gramStart"/>
+      <w:r>
+        <w:rPr>
+          <w:rFonts w:ascii="DFKai-SB" w:eastAsia="DFKai-SB" w:hAnsi="DFKai-SB" w:cs="PingFang TC" w:hint="eastAsia"/>
+          <w:sz w:val="25"/>
+          <w:szCs w:val="25"/>
+          <w:lang w:eastAsia="zh-TW"/>
+        </w:rPr>
+        <w:t>將</w:t>
+      </w:r>
+      <w:proofErr w:type="gramEnd"/>
+      <w:r>
+        <w:rPr>
+          <w:rFonts w:ascii="DFKai-SB" w:eastAsia="DFKai-SB" w:hAnsi="DFKai-SB" w:cs="PingFang TC" w:hint="eastAsia"/>
+          <w:sz w:val="25"/>
+          <w:szCs w:val="25"/>
+          <w:lang w:eastAsia="zh-TW"/>
+        </w:rPr>
+        <w:t>小於序列長度的向量補</w:t>
       </w:r>
       <w:r>
         <w:rPr>
@@ -9260,8 +9691,19 @@
           <w:szCs w:val="25"/>
           <w:lang w:eastAsia="zh-TW"/>
         </w:rPr>
-        <w:t>區分第一句與第二句。再以中文BERT對文本進行斷詞</w:t>
-      </w:r>
+        <w:t>區分第一句與第二句。再以中文BERT對文本</w:t>
+      </w:r>
+      <w:proofErr w:type="gramStart"/>
+      <w:r>
+        <w:rPr>
+          <w:rFonts w:ascii="DFKai-SB" w:eastAsia="DFKai-SB" w:hAnsi="DFKai-SB" w:cs="PingFang TC" w:hint="eastAsia"/>
+          <w:sz w:val="25"/>
+          <w:szCs w:val="25"/>
+          <w:lang w:eastAsia="zh-TW"/>
+        </w:rPr>
+        <w:t>進行斷詞</w:t>
+      </w:r>
+      <w:proofErr w:type="gramEnd"/>
       <w:r>
         <w:rPr>
           <w:rFonts w:ascii="DFKai-SB" w:eastAsia="DFKai-SB" w:hAnsi="DFKai-SB" w:cs="PingFang TC" w:hint="eastAsia"/>
@@ -9382,7 +9824,7 @@
           <w:lang w:eastAsia="zh-TW"/>
         </w:rPr>
       </w:pPr>
-      <w:bookmarkStart w:id="3" w:name="_Hlk33279499"/>
+      <w:bookmarkStart w:id="2" w:name="_Hlk33279499"/>
       <w:r>
         <w:rPr>
           <w:rFonts w:ascii="DFKai-SB" w:eastAsia="DFKai-SB" w:hAnsi="DFKai-SB" w:cs="PingFang TC" w:hint="eastAsia"/>
@@ -9515,7 +9957,7 @@
         </w:rPr>
       </w:pPr>
     </w:p>
-    <w:bookmarkEnd w:id="3"/>
+    <w:bookmarkEnd w:id="2"/>
     <w:p>
       <w:pPr>
         <w:pStyle w:val="a3"/>
@@ -9868,6 +10310,7 @@
         </w:rPr>
         <w:t xml:space="preserve"> </w:t>
       </w:r>
+      <w:proofErr w:type="spellStart"/>
       <w:r>
         <w:rPr>
           <w:rFonts w:ascii="DFKai-SB" w:eastAsia="DFKai-SB" w:hAnsi="DFKai-SB" w:cs="PingFang TC"/>
@@ -9877,6 +10320,7 @@
         </w:rPr>
         <w:t>Khattak</w:t>
       </w:r>
+      <w:proofErr w:type="spellEnd"/>
     </w:p>
     <w:p>
       <w:pPr>
@@ -9898,7 +10342,27 @@
           <w:szCs w:val="25"/>
           <w:lang w:eastAsia="zh-TW"/>
         </w:rPr>
-        <w:t>透過遷移學習，新增的分類器由於大多數的參數都來自已訓練的</w:t>
+        <w:t>透過遷移學習，新增的分類器由於大多數的參數都來</w:t>
+      </w:r>
+      <w:proofErr w:type="gramStart"/>
+      <w:r>
+        <w:rPr>
+          <w:rFonts w:ascii="DFKai-SB" w:eastAsia="DFKai-SB" w:hAnsi="DFKai-SB" w:cs="PingFang TC" w:hint="eastAsia"/>
+          <w:sz w:val="25"/>
+          <w:szCs w:val="25"/>
+          <w:lang w:eastAsia="zh-TW"/>
+        </w:rPr>
+        <w:t>自已</w:t>
+      </w:r>
+      <w:proofErr w:type="gramEnd"/>
+      <w:r>
+        <w:rPr>
+          <w:rFonts w:ascii="DFKai-SB" w:eastAsia="DFKai-SB" w:hAnsi="DFKai-SB" w:cs="PingFang TC" w:hint="eastAsia"/>
+          <w:sz w:val="25"/>
+          <w:szCs w:val="25"/>
+          <w:lang w:eastAsia="zh-TW"/>
+        </w:rPr>
+        <w:t>訓練的</w:t>
       </w:r>
       <w:r>
         <w:rPr>
@@ -10202,6 +10666,7 @@
         </w:rPr>
         <w:t>，</w:t>
       </w:r>
+      <w:proofErr w:type="gramStart"/>
       <w:r>
         <w:rPr>
           <w:rFonts w:ascii="DFKai-SB" w:eastAsia="DFKai-SB" w:hAnsi="DFKai-SB" w:cs="PingFang TC" w:hint="eastAsia"/>
@@ -10211,6 +10676,7 @@
         </w:rPr>
         <w:t>基於指針的注意力(</w:t>
       </w:r>
+      <w:proofErr w:type="gramEnd"/>
       <w:r>
         <w:rPr>
           <w:rFonts w:ascii="DFKai-SB" w:eastAsia="DFKai-SB" w:hAnsi="DFKai-SB" w:cs="PingFang TC"/>
@@ -10341,7 +10807,27 @@
           <w:szCs w:val="25"/>
           <w:lang w:eastAsia="zh-TW"/>
         </w:rPr>
-        <w:t>在運算過程中只保留一個頭，其中唯一的矩陣乘法只出現於</w:t>
+        <w:t>在運算過程中只保留</w:t>
+      </w:r>
+      <w:proofErr w:type="gramStart"/>
+      <w:r>
+        <w:rPr>
+          <w:rFonts w:ascii="DFKai-SB" w:eastAsia="DFKai-SB" w:hAnsi="DFKai-SB" w:cs="PingFang TC" w:hint="eastAsia"/>
+          <w:sz w:val="25"/>
+          <w:szCs w:val="25"/>
+          <w:lang w:eastAsia="zh-TW"/>
+        </w:rPr>
+        <w:t>一</w:t>
+      </w:r>
+      <w:proofErr w:type="gramEnd"/>
+      <w:r>
+        <w:rPr>
+          <w:rFonts w:ascii="DFKai-SB" w:eastAsia="DFKai-SB" w:hAnsi="DFKai-SB" w:cs="PingFang TC" w:hint="eastAsia"/>
+          <w:sz w:val="25"/>
+          <w:szCs w:val="25"/>
+          <w:lang w:eastAsia="zh-TW"/>
+        </w:rPr>
+        <w:t>個頭，其中唯一的矩陣乘法只出現於</w:t>
       </w:r>
     </w:p>
     <w:p>
@@ -10401,7 +10887,17 @@
           <w:szCs w:val="25"/>
           <w:lang w:eastAsia="zh-TW"/>
         </w:rPr>
-        <w:t>，經過</w:t>
+        <w:t>，</w:t>
+      </w:r>
+      <w:proofErr w:type="gramStart"/>
+      <w:r>
+        <w:rPr>
+          <w:rFonts w:ascii="DFKai-SB" w:eastAsia="DFKai-SB" w:hAnsi="DFKai-SB" w:cs="PingFang TC" w:hint="eastAsia"/>
+          <w:sz w:val="25"/>
+          <w:szCs w:val="25"/>
+          <w:lang w:eastAsia="zh-TW"/>
+        </w:rPr>
+        <w:t>經過</w:t>
       </w:r>
       <w:r>
         <w:rPr>
@@ -10428,7 +10924,17 @@
           <w:szCs w:val="25"/>
           <w:lang w:eastAsia="zh-TW"/>
         </w:rPr>
-        <w:t>,如式(</w:t>
+        <w:t>,如式</w:t>
+      </w:r>
+      <w:proofErr w:type="gramEnd"/>
+      <w:r>
+        <w:rPr>
+          <w:rFonts w:ascii="DFKai-SB" w:eastAsia="DFKai-SB" w:hAnsi="DFKai-SB" w:cs="PingFang TC" w:hint="eastAsia"/>
+          <w:sz w:val="25"/>
+          <w:szCs w:val="25"/>
+          <w:lang w:eastAsia="zh-TW"/>
+        </w:rPr>
+        <w:t>(</w:t>
       </w:r>
       <w:r>
         <w:rPr>
@@ -10539,6 +11045,7 @@
         </w:rPr>
         <w:t>時刻的輸入數據</w:t>
       </w:r>
+      <w:proofErr w:type="spellStart"/>
       <w:r>
         <w:rPr>
           <w:rFonts w:ascii="DFKai-SB" w:eastAsia="DFKai-SB" w:hAnsi="DFKai-SB" w:cs="PingFang TC"/>
@@ -10558,6 +11065,7 @@
         </w:rPr>
         <w:t>t</w:t>
       </w:r>
+      <w:proofErr w:type="spellEnd"/>
       <w:r>
         <w:rPr>
           <w:rFonts w:ascii="DFKai-SB" w:eastAsia="DFKai-SB" w:hAnsi="DFKai-SB" w:cs="PingFang TC" w:hint="eastAsia"/>
@@ -10597,16 +11105,36 @@
           <w:szCs w:val="25"/>
           <w:lang w:eastAsia="zh-TW"/>
         </w:rPr>
-        <w:t>進行縮放點乘</w:t>
-      </w:r>
-      <w:r>
-        <w:rPr>
-          <w:rFonts w:ascii="DFKai-SB" w:eastAsia="DFKai-SB" w:hAnsi="DFKai-SB" w:cs="PingFang TC" w:hint="eastAsia"/>
-          <w:sz w:val="25"/>
-          <w:szCs w:val="25"/>
-          <w:lang w:eastAsia="zh-TW"/>
-        </w:rPr>
-        <w:t>注意力(</w:t>
+        <w:t>進行縮</w:t>
+      </w:r>
+      <w:proofErr w:type="gramStart"/>
+      <w:r>
+        <w:rPr>
+          <w:rFonts w:ascii="DFKai-SB" w:eastAsia="DFKai-SB" w:hAnsi="DFKai-SB" w:cs="PingFang TC" w:hint="eastAsia"/>
+          <w:sz w:val="25"/>
+          <w:szCs w:val="25"/>
+          <w:lang w:eastAsia="zh-TW"/>
+        </w:rPr>
+        <w:t>放點乘</w:t>
+      </w:r>
+      <w:r>
+        <w:rPr>
+          <w:rFonts w:ascii="DFKai-SB" w:eastAsia="DFKai-SB" w:hAnsi="DFKai-SB" w:cs="PingFang TC" w:hint="eastAsia"/>
+          <w:sz w:val="25"/>
+          <w:szCs w:val="25"/>
+          <w:lang w:eastAsia="zh-TW"/>
+        </w:rPr>
+        <w:t>注意力</w:t>
+      </w:r>
+      <w:proofErr w:type="gramEnd"/>
+      <w:r>
+        <w:rPr>
+          <w:rFonts w:ascii="DFKai-SB" w:eastAsia="DFKai-SB" w:hAnsi="DFKai-SB" w:cs="PingFang TC" w:hint="eastAsia"/>
+          <w:sz w:val="25"/>
+          <w:szCs w:val="25"/>
+          <w:lang w:eastAsia="zh-TW"/>
+        </w:rPr>
+        <w:t>(</w:t>
       </w:r>
       <w:r>
         <w:rPr>
@@ -11176,7 +11704,27 @@
           <w:szCs w:val="25"/>
           <w:lang w:eastAsia="zh-TW"/>
         </w:rPr>
-        <w:t>的前饋層</w:t>
+        <w:t>的前</w:t>
+      </w:r>
+      <w:proofErr w:type="gramStart"/>
+      <w:r>
+        <w:rPr>
+          <w:rFonts w:ascii="DFKai-SB" w:eastAsia="DFKai-SB" w:hAnsi="DFKai-SB" w:cs="PingFang TC" w:hint="eastAsia"/>
+          <w:sz w:val="25"/>
+          <w:szCs w:val="25"/>
+          <w:lang w:eastAsia="zh-TW"/>
+        </w:rPr>
+        <w:t>饋</w:t>
+      </w:r>
+      <w:proofErr w:type="gramEnd"/>
+      <w:r>
+        <w:rPr>
+          <w:rFonts w:ascii="DFKai-SB" w:eastAsia="DFKai-SB" w:hAnsi="DFKai-SB" w:cs="PingFang TC" w:hint="eastAsia"/>
+          <w:sz w:val="25"/>
+          <w:szCs w:val="25"/>
+          <w:lang w:eastAsia="zh-TW"/>
+        </w:rPr>
+        <w:t>層</w:t>
       </w:r>
       <w:r>
         <w:rPr>
@@ -11317,7 +11865,27 @@
           <w:szCs w:val="25"/>
           <w:lang w:eastAsia="zh-TW"/>
         </w:rPr>
-        <w:t>中改造的前饋層</w:t>
+        <w:t>中改造的前</w:t>
+      </w:r>
+      <w:proofErr w:type="gramStart"/>
+      <w:r>
+        <w:rPr>
+          <w:rFonts w:ascii="DFKai-SB" w:eastAsia="DFKai-SB" w:hAnsi="DFKai-SB" w:cs="PingFang TC" w:hint="eastAsia"/>
+          <w:sz w:val="25"/>
+          <w:szCs w:val="25"/>
+          <w:lang w:eastAsia="zh-TW"/>
+        </w:rPr>
+        <w:t>饋</w:t>
+      </w:r>
+      <w:proofErr w:type="gramEnd"/>
+      <w:r>
+        <w:rPr>
+          <w:rFonts w:ascii="DFKai-SB" w:eastAsia="DFKai-SB" w:hAnsi="DFKai-SB" w:cs="PingFang TC" w:hint="eastAsia"/>
+          <w:sz w:val="25"/>
+          <w:szCs w:val="25"/>
+          <w:lang w:eastAsia="zh-TW"/>
+        </w:rPr>
+        <w:t>層</w:t>
       </w:r>
       <w:r>
         <w:rPr>
@@ -11351,7 +11919,17 @@
           <w:szCs w:val="25"/>
           <w:lang w:eastAsia="zh-TW"/>
         </w:rPr>
-        <w:t>向量，透過以激活函數G</w:t>
+        <w:t>向量，透過以激活函數</w:t>
+      </w:r>
+      <w:proofErr w:type="spellStart"/>
+      <w:r>
+        <w:rPr>
+          <w:rFonts w:ascii="DFKai-SB" w:eastAsia="DFKai-SB" w:hAnsi="DFKai-SB" w:cs="PingFang TC" w:hint="eastAsia"/>
+          <w:sz w:val="25"/>
+          <w:szCs w:val="25"/>
+          <w:lang w:eastAsia="zh-TW"/>
+        </w:rPr>
+        <w:t>G</w:t>
       </w:r>
       <w:r>
         <w:rPr>
@@ -11362,6 +11940,7 @@
         </w:rPr>
         <w:t>eLU</w:t>
       </w:r>
+      <w:proofErr w:type="spellEnd"/>
       <w:r>
         <w:rPr>
           <w:rFonts w:ascii="DFKai-SB" w:eastAsia="DFKai-SB" w:hAnsi="DFKai-SB" w:cs="PingFang TC" w:hint="eastAsia"/>
@@ -12062,6 +12641,22 @@
       </w:pPr>
       <w:r>
         <w:rPr>
+          <w:rFonts w:ascii="DFKai-SB" w:eastAsiaTheme="minorEastAsia" w:hAnsi="DFKai-SB" w:hint="eastAsia"/>
+          <w:sz w:val="25"/>
+          <w:szCs w:val="25"/>
+        </w:rPr>
+        <w:t xml:space="preserve"> </w:t>
+      </w:r>
+      <w:r>
+        <w:rPr>
+          <w:rFonts w:ascii="DFKai-SB" w:eastAsiaTheme="minorEastAsia" w:hAnsi="DFKai-SB"/>
+          <w:sz w:val="25"/>
+          <w:szCs w:val="25"/>
+        </w:rPr>
+        <w:t xml:space="preserve">   </w:t>
+      </w:r>
+      <w:r>
+        <w:rPr>
           <w:rFonts w:ascii="DFKai-SB" w:eastAsia="DFKai-SB" w:hAnsi="DFKai-SB" w:hint="eastAsia"/>
           <w:sz w:val="25"/>
           <w:szCs w:val="25"/>
@@ -12302,18 +12897,126 @@
           <w:numId w:val="8"/>
         </w:numPr>
         <w:rPr>
-          <w:rFonts w:ascii="DFKai-SB" w:eastAsia="DFKai-SB" w:hAnsi="DFKai-SB"/>
+          <w:rFonts w:eastAsia="DFKai-SB"/>
           <w:color w:val="1A1A1A"/>
           <w:shd w:val="clear" w:color="auto" w:fill="FFFFFF"/>
         </w:rPr>
       </w:pPr>
       <w:r>
         <w:rPr>
-          <w:rFonts w:ascii="DFKai-SB" w:eastAsia="DFKai-SB" w:hAnsi="DFKai-SB"/>
+          <w:rFonts w:eastAsiaTheme="minorEastAsia"/>
+          <w:color w:val="000000"/>
+        </w:rPr>
+        <w:t>Jacob Devlin</w:t>
+      </w:r>
+      <w:r>
+        <w:rPr>
+          <w:rFonts w:eastAsiaTheme="minorEastAsia"/>
+          <w:color w:val="000000"/>
+        </w:rPr>
+        <w:t xml:space="preserve">, </w:t>
+      </w:r>
+      <w:r>
+        <w:rPr>
+          <w:rFonts w:eastAsiaTheme="minorEastAsia"/>
+          <w:color w:val="000000"/>
+        </w:rPr>
+        <w:t>Ming-Wei Chang</w:t>
+      </w:r>
+      <w:r>
+        <w:rPr>
+          <w:rFonts w:eastAsiaTheme="minorEastAsia"/>
+          <w:color w:val="000000"/>
+        </w:rPr>
+        <w:t xml:space="preserve">, </w:t>
+      </w:r>
+      <w:r>
+        <w:rPr>
+          <w:rFonts w:eastAsiaTheme="minorEastAsia"/>
+          <w:color w:val="000000"/>
+        </w:rPr>
+        <w:t>Kenton Lee</w:t>
+      </w:r>
+      <w:r>
+        <w:rPr>
+          <w:rFonts w:eastAsiaTheme="minorEastAsia"/>
+          <w:color w:val="000000"/>
+        </w:rPr>
+        <w:t xml:space="preserve"> </w:t>
+      </w:r>
+      <w:r>
+        <w:rPr>
+          <w:rFonts w:eastAsiaTheme="minorEastAsia"/>
+          <w:color w:val="000000"/>
+        </w:rPr>
+        <w:t xml:space="preserve">and </w:t>
+      </w:r>
+      <w:r>
+        <w:rPr>
+          <w:rFonts w:eastAsiaTheme="minorEastAsia"/>
+          <w:color w:val="000000"/>
+        </w:rPr>
+        <w:t>Kristina Toutanova</w:t>
+      </w:r>
+      <w:r>
+        <w:rPr>
+          <w:rFonts w:eastAsiaTheme="minorEastAsia"/>
+          <w:color w:val="000000"/>
+        </w:rPr>
+        <w:t xml:space="preserve">. </w:t>
+      </w:r>
+      <w:r>
+        <w:rPr>
+          <w:rFonts w:eastAsia="DFKai-SB"/>
           <w:color w:val="1A1A1A"/>
           <w:shd w:val="clear" w:color="auto" w:fill="FFFFFF"/>
         </w:rPr>
-        <w:t>BERT: Pre-training of Deep Bidirectional Transformers for Language Understanding [Devlin 2018]</w:t>
+        <w:t>BERT: Pre-training of Deep Bidirectional Transformers for Language Understanding</w:t>
+      </w:r>
+      <w:r>
+        <w:rPr>
+          <w:rFonts w:eastAsia="DFKai-SB"/>
+          <w:color w:val="1A1A1A"/>
+          <w:shd w:val="clear" w:color="auto" w:fill="FFFFFF"/>
+        </w:rPr>
+        <w:t xml:space="preserve">. </w:t>
+      </w:r>
+      <w:proofErr w:type="spellStart"/>
+      <w:r>
+        <w:rPr>
+          <w:rFonts w:eastAsia="DFKai-SB"/>
+          <w:color w:val="1A1A1A"/>
+          <w:shd w:val="clear" w:color="auto" w:fill="FFFFFF"/>
+        </w:rPr>
+        <w:t>arXiv</w:t>
+      </w:r>
+      <w:proofErr w:type="spellEnd"/>
+      <w:r>
+        <w:rPr>
+          <w:rFonts w:eastAsia="DFKai-SB"/>
+          <w:color w:val="1A1A1A"/>
+          <w:shd w:val="clear" w:color="auto" w:fill="FFFFFF"/>
+        </w:rPr>
+        <w:t>:</w:t>
+      </w:r>
+      <w:r>
+        <w:t xml:space="preserve"> </w:t>
+      </w:r>
+      <w:r>
+        <w:rPr>
+          <w:rFonts w:eastAsia="DFKai-SB"/>
+          <w:color w:val="1A1A1A"/>
+          <w:shd w:val="clear" w:color="auto" w:fill="FFFFFF"/>
+        </w:rPr>
+        <w:t>1810.04805v2</w:t>
+      </w:r>
+      <w:r>
+        <w:rPr>
+          <w:rFonts w:eastAsia="DFKai-SB"/>
+          <w:color w:val="1A1A1A"/>
+          <w:shd w:val="clear" w:color="auto" w:fill="FFFFFF"/>
+        </w:rPr>
+        <w:t>, 2019.</w:t>
       </w:r>
     </w:p>
     <w:p>
@@ -12324,16 +13027,188 @@
           <w:numId w:val="8"/>
         </w:numPr>
         <w:rPr>
-          <w:rFonts w:ascii="DFKai-SB" w:eastAsia="DFKai-SB" w:hAnsi="DFKai-SB"/>
-        </w:rPr>
-      </w:pPr>
-      <w:r>
-        <w:rPr>
-          <w:rFonts w:ascii="DFKai-SB" w:eastAsia="DFKai-SB" w:hAnsi="DFKai-SB"/>
+          <w:rFonts w:eastAsia="DFKai-SB"/>
+        </w:rPr>
+      </w:pPr>
+      <w:r>
+        <w:rPr>
+          <w:rFonts w:eastAsia="DFKai-SB"/>
           <w:color w:val="1A1A1A"/>
           <w:shd w:val="clear" w:color="auto" w:fill="FFFFFF"/>
         </w:rPr>
-        <w:t>Attention Is All You Need [Vaswani 2017]</w:t>
+        <w:t>A</w:t>
+      </w:r>
+      <w:r>
+        <w:rPr>
+          <w:rFonts w:eastAsia="DFKai-SB"/>
+          <w:color w:val="1A1A1A"/>
+          <w:shd w:val="clear" w:color="auto" w:fill="FFFFFF"/>
+        </w:rPr>
+        <w:t xml:space="preserve">shish Vaswani, Noam </w:t>
+      </w:r>
+      <w:proofErr w:type="spellStart"/>
+      <w:r>
+        <w:rPr>
+          <w:rFonts w:eastAsia="DFKai-SB"/>
+          <w:color w:val="1A1A1A"/>
+          <w:shd w:val="clear" w:color="auto" w:fill="FFFFFF"/>
+        </w:rPr>
+        <w:t>Shazeer</w:t>
+      </w:r>
+      <w:proofErr w:type="spellEnd"/>
+      <w:r>
+        <w:rPr>
+          <w:rFonts w:eastAsia="DFKai-SB"/>
+          <w:color w:val="1A1A1A"/>
+          <w:shd w:val="clear" w:color="auto" w:fill="FFFFFF"/>
+        </w:rPr>
+        <w:t xml:space="preserve">, Niki Parmar, Jacob </w:t>
+      </w:r>
+      <w:proofErr w:type="spellStart"/>
+      <w:r>
+        <w:rPr>
+          <w:rFonts w:eastAsia="DFKai-SB"/>
+          <w:color w:val="1A1A1A"/>
+          <w:shd w:val="clear" w:color="auto" w:fill="FFFFFF"/>
+        </w:rPr>
+        <w:t>Uszkoreit</w:t>
+      </w:r>
+      <w:proofErr w:type="spellEnd"/>
+      <w:r>
+        <w:rPr>
+          <w:rFonts w:eastAsia="DFKai-SB"/>
+          <w:color w:val="1A1A1A"/>
+          <w:shd w:val="clear" w:color="auto" w:fill="FFFFFF"/>
+        </w:rPr>
+        <w:t xml:space="preserve">, </w:t>
+      </w:r>
+      <w:proofErr w:type="spellStart"/>
+      <w:r>
+        <w:rPr>
+          <w:rFonts w:eastAsia="DFKai-SB"/>
+          <w:color w:val="1A1A1A"/>
+          <w:shd w:val="clear" w:color="auto" w:fill="FFFFFF"/>
+        </w:rPr>
+        <w:t>Llion</w:t>
+      </w:r>
+      <w:proofErr w:type="spellEnd"/>
+      <w:r>
+        <w:rPr>
+          <w:rFonts w:eastAsia="DFKai-SB"/>
+          <w:color w:val="1A1A1A"/>
+          <w:shd w:val="clear" w:color="auto" w:fill="FFFFFF"/>
+        </w:rPr>
+        <w:t xml:space="preserve"> Jones, </w:t>
+      </w:r>
+    </w:p>
+    <w:p>
+      <w:pPr>
+        <w:pStyle w:val="a3"/>
+        <w:ind w:left="1080"/>
+        <w:rPr>
+          <w:rFonts w:eastAsia="DFKai-SB"/>
+        </w:rPr>
+      </w:pPr>
+      <w:r>
+        <w:rPr>
+          <w:rFonts w:eastAsia="DFKai-SB"/>
+          <w:color w:val="1A1A1A"/>
+          <w:shd w:val="clear" w:color="auto" w:fill="FFFFFF"/>
+        </w:rPr>
+        <w:t xml:space="preserve">Aidan </w:t>
+      </w:r>
+      <w:proofErr w:type="spellStart"/>
+      <w:proofErr w:type="gramStart"/>
+      <w:r>
+        <w:rPr>
+          <w:rFonts w:eastAsia="DFKai-SB"/>
+          <w:color w:val="1A1A1A"/>
+          <w:shd w:val="clear" w:color="auto" w:fill="FFFFFF"/>
+        </w:rPr>
+        <w:t>N.Gomez</w:t>
+      </w:r>
+      <w:proofErr w:type="spellEnd"/>
+      <w:proofErr w:type="gramEnd"/>
+      <w:r>
+        <w:rPr>
+          <w:rFonts w:eastAsia="DFKai-SB"/>
+          <w:color w:val="1A1A1A"/>
+          <w:shd w:val="clear" w:color="auto" w:fill="FFFFFF"/>
+        </w:rPr>
+        <w:t xml:space="preserve">, Lukasz Kaiser and </w:t>
+      </w:r>
+      <w:proofErr w:type="spellStart"/>
+      <w:r>
+        <w:rPr>
+          <w:rFonts w:eastAsia="DFKai-SB"/>
+          <w:color w:val="1A1A1A"/>
+          <w:shd w:val="clear" w:color="auto" w:fill="FFFFFF"/>
+        </w:rPr>
+        <w:t>Illia</w:t>
+      </w:r>
+      <w:proofErr w:type="spellEnd"/>
+      <w:r>
+        <w:rPr>
+          <w:rFonts w:eastAsia="DFKai-SB"/>
+          <w:color w:val="1A1A1A"/>
+          <w:shd w:val="clear" w:color="auto" w:fill="FFFFFF"/>
+        </w:rPr>
+        <w:t xml:space="preserve"> </w:t>
+      </w:r>
+      <w:proofErr w:type="spellStart"/>
+      <w:r>
+        <w:rPr>
+          <w:rFonts w:eastAsia="DFKai-SB"/>
+          <w:color w:val="1A1A1A"/>
+          <w:shd w:val="clear" w:color="auto" w:fill="FFFFFF"/>
+        </w:rPr>
+        <w:t>Polosukhin</w:t>
+      </w:r>
+      <w:proofErr w:type="spellEnd"/>
+      <w:r>
+        <w:rPr>
+          <w:rFonts w:eastAsia="DFKai-SB"/>
+          <w:color w:val="1A1A1A"/>
+          <w:shd w:val="clear" w:color="auto" w:fill="FFFFFF"/>
+        </w:rPr>
+        <w:t xml:space="preserve">. Attention Is All You Need. </w:t>
+      </w:r>
+      <w:proofErr w:type="spellStart"/>
+      <w:r>
+        <w:rPr>
+          <w:rFonts w:eastAsia="DFKai-SB"/>
+          <w:color w:val="1A1A1A"/>
+          <w:shd w:val="clear" w:color="auto" w:fill="FFFFFF"/>
+        </w:rPr>
+        <w:t>arXiv</w:t>
+      </w:r>
+      <w:proofErr w:type="spellEnd"/>
+      <w:r>
+        <w:rPr>
+          <w:rFonts w:eastAsia="DFKai-SB"/>
+          <w:color w:val="1A1A1A"/>
+          <w:shd w:val="clear" w:color="auto" w:fill="FFFFFF"/>
+        </w:rPr>
+        <w:t>:</w:t>
+      </w:r>
+      <w:r>
+        <w:t xml:space="preserve"> </w:t>
+      </w:r>
+      <w:r>
+        <w:rPr>
+          <w:rFonts w:eastAsia="DFKai-SB"/>
+          <w:color w:val="1A1A1A"/>
+          <w:shd w:val="clear" w:color="auto" w:fill="FFFFFF"/>
+        </w:rPr>
+        <w:t>1706.03762v5</w:t>
+      </w:r>
+      <w:r>
+        <w:rPr>
+          <w:rFonts w:eastAsia="DFKai-SB"/>
+          <w:color w:val="1A1A1A"/>
+          <w:shd w:val="clear" w:color="auto" w:fill="FFFFFF"/>
+        </w:rPr>
+        <w:t>, 2017.</w:t>
       </w:r>
     </w:p>
     <w:p>
@@ -12344,20 +13219,28 @@
           <w:numId w:val="8"/>
         </w:numPr>
         <w:rPr>
-          <w:rFonts w:ascii="DFKai-SB" w:eastAsia="DFKai-SB" w:hAnsi="DFKai-SB"/>
-        </w:rPr>
-      </w:pPr>
-      <w:r>
-        <w:rPr>
-          <w:rFonts w:ascii="DFKai-SB" w:eastAsia="DFKai-SB" w:hAnsi="DFKai-SB"/>
+          <w:rFonts w:eastAsia="DFKai-SB"/>
+        </w:rPr>
+      </w:pPr>
+      <w:r>
+        <w:rPr>
+          <w:rFonts w:eastAsia="DFKai-SB"/>
           <w:color w:val="1A1A1A"/>
           <w:shd w:val="clear" w:color="auto" w:fill="FFFFFF"/>
         </w:rPr>
+        <w:t xml:space="preserve">Yoav Goldberg. </w:t>
+      </w:r>
+      <w:r>
+        <w:rPr>
+          <w:rFonts w:eastAsia="DFKai-SB"/>
+          <w:color w:val="1A1A1A"/>
+          <w:shd w:val="clear" w:color="auto" w:fill="FFFFFF"/>
+        </w:rPr>
         <w:t>Assessing BERT</w:t>
       </w:r>
       <w:r>
         <w:rPr>
-          <w:rFonts w:ascii="DFKai-SB" w:eastAsia="DFKai-SB" w:hAnsi="DFKai-SB"/>
+          <w:rFonts w:eastAsia="DFKai-SB"/>
           <w:color w:val="1A1A1A"/>
           <w:shd w:val="clear" w:color="auto" w:fill="FFFFFF"/>
           <w:lang w:eastAsia="zh-TW"/>
@@ -12366,7 +13249,7 @@
       </w:r>
       <w:r>
         <w:rPr>
-          <w:rFonts w:ascii="DFKai-SB" w:eastAsia="DFKai-SB" w:hAnsi="DFKai-SB"/>
+          <w:rFonts w:eastAsia="DFKai-SB"/>
           <w:color w:val="1A1A1A"/>
           <w:shd w:val="clear" w:color="auto" w:fill="FFFFFF"/>
         </w:rPr>
@@ -12374,20 +13257,48 @@
       </w:r>
       <w:r>
         <w:rPr>
-          <w:rFonts w:ascii="DFKai-SB" w:eastAsia="DFKai-SB" w:hAnsi="DFKai-SB" w:hint="eastAsia"/>
+          <w:rFonts w:eastAsia="DFKai-SB"/>
           <w:color w:val="1A1A1A"/>
           <w:shd w:val="clear" w:color="auto" w:fill="FFFFFF"/>
-          <w:lang w:eastAsia="zh-TW"/>
-        </w:rPr>
+        </w:rPr>
+        <w:t xml:space="preserve">. </w:t>
+      </w:r>
+      <w:proofErr w:type="spellStart"/>
+      <w:r>
+        <w:rPr>
+          <w:rFonts w:eastAsia="DFKai-SB"/>
+          <w:color w:val="1A1A1A"/>
+          <w:shd w:val="clear" w:color="auto" w:fill="FFFFFF"/>
+        </w:rPr>
+        <w:t>arXiv</w:t>
+      </w:r>
+      <w:proofErr w:type="spellEnd"/>
+      <w:r>
+        <w:rPr>
+          <w:rFonts w:eastAsia="DFKai-SB"/>
+          <w:color w:val="1A1A1A"/>
+          <w:shd w:val="clear" w:color="auto" w:fill="FFFFFF"/>
+        </w:rPr>
+        <w:t>:</w:t>
+      </w:r>
+      <w:r>
         <w:t xml:space="preserve"> </w:t>
       </w:r>
       <w:r>
         <w:rPr>
-          <w:rFonts w:ascii="DFKai-SB" w:eastAsia="DFKai-SB" w:hAnsi="DFKai-SB"/>
+          <w:rFonts w:eastAsia="DFKai-SB"/>
           <w:color w:val="1A1A1A"/>
           <w:shd w:val="clear" w:color="auto" w:fill="FFFFFF"/>
         </w:rPr>
-        <w:t>[Goldberg 2019]</w:t>
+        <w:t>1901.05287v1</w:t>
+      </w:r>
+      <w:r>
+        <w:rPr>
+          <w:rFonts w:eastAsia="DFKai-SB"/>
+          <w:color w:val="1A1A1A"/>
+          <w:shd w:val="clear" w:color="auto" w:fill="FFFFFF"/>
+        </w:rPr>
+        <w:t>, 2019.</w:t>
       </w:r>
     </w:p>
     <w:p>
@@ -12398,15 +13309,56 @@
           <w:numId w:val="8"/>
         </w:numPr>
         <w:rPr>
-          <w:rFonts w:ascii="DFKai-SB" w:eastAsia="DFKai-SB" w:hAnsi="DFKai-SB"/>
-        </w:rPr>
-      </w:pPr>
-      <w:r>
-        <w:rPr>
-          <w:rFonts w:ascii="DFKai-SB" w:eastAsia="DFKai-SB" w:hAnsi="DFKai-SB"/>
+          <w:rFonts w:eastAsia="DFKai-SB"/>
+        </w:rPr>
+      </w:pPr>
+      <w:r>
+        <w:t xml:space="preserve">Richard </w:t>
+      </w:r>
+      <w:proofErr w:type="spellStart"/>
+      <w:r>
+        <w:t>Socher</w:t>
+      </w:r>
+      <w:proofErr w:type="spellEnd"/>
+      <w:r>
+        <w:t xml:space="preserve">, Alex </w:t>
+      </w:r>
+      <w:proofErr w:type="spellStart"/>
+      <w:r>
+        <w:t>Perelygin</w:t>
+      </w:r>
+      <w:proofErr w:type="spellEnd"/>
+      <w:r>
+        <w:t>, Jean Y. Wu, Jason Chuang,</w:t>
+      </w:r>
+      <w:r>
+        <w:t xml:space="preserve"> </w:t>
+      </w:r>
+    </w:p>
+    <w:p>
+      <w:pPr>
+        <w:pStyle w:val="a3"/>
+        <w:ind w:left="1080"/>
+        <w:rPr>
+          <w:rFonts w:eastAsia="DFKai-SB"/>
+        </w:rPr>
+      </w:pPr>
+      <w:r>
+        <w:t xml:space="preserve">Christopher D. Manning, Andrew Y. Ng and Christopher Potts. </w:t>
+      </w:r>
+      <w:r>
+        <w:rPr>
+          <w:rFonts w:eastAsia="DFKai-SB"/>
           <w:color w:val="1A1A1A"/>
         </w:rPr>
-        <w:t>Recursive Deep Models for Semantic Compositionality Over a Sentiment Treebank [Socher 2013]</w:t>
+        <w:t>Recursive Deep Models for Semantic Compositionality Over a Sentiment Treebank</w:t>
+      </w:r>
+      <w:r>
+        <w:rPr>
+          <w:rFonts w:eastAsia="DFKai-SB"/>
+          <w:color w:val="1A1A1A"/>
+        </w:rPr>
+        <w:t>, 2013.</w:t>
       </w:r>
     </w:p>
     <w:p>
@@ -12417,30 +13369,94 @@
           <w:numId w:val="8"/>
         </w:numPr>
         <w:rPr>
-          <w:rFonts w:ascii="DFKai-SB" w:eastAsia="DFKai-SB" w:hAnsi="DFKai-SB"/>
-        </w:rPr>
-      </w:pPr>
-      <w:r>
-        <w:rPr>
-          <w:rFonts w:ascii="DFKai-SB" w:eastAsia="DFKai-SB" w:hAnsi="DFKai-SB" w:cs="Helvetica"/>
-          <w:color w:val="000000"/>
-        </w:rPr>
-        <w:t>Single Headed Attention RNN: Stop Thinking With Your Head</w:t>
-      </w:r>
-      <w:r>
-        <w:rPr>
-          <w:rFonts w:ascii="DFKai-SB" w:eastAsia="DFKai-SB" w:hAnsi="DFKai-SB" w:cs="Helvetica"/>
-          <w:color w:val="000000"/>
-        </w:rPr>
+          <w:rFonts w:eastAsia="DFKai-SB"/>
+        </w:rPr>
+      </w:pPr>
+      <w:r>
+        <w:rPr>
+          <w:rFonts w:eastAsia="DFKai-SB"/>
+          <w:color w:val="000000"/>
+        </w:rPr>
+        <w:t xml:space="preserve">Stephen </w:t>
+      </w:r>
+      <w:proofErr w:type="spellStart"/>
+      <w:r>
+        <w:rPr>
+          <w:rFonts w:eastAsia="DFKai-SB"/>
+          <w:color w:val="000000"/>
+        </w:rPr>
+        <w:t>Merity</w:t>
+      </w:r>
+      <w:proofErr w:type="spellEnd"/>
+      <w:r>
+        <w:rPr>
+          <w:rFonts w:eastAsia="DFKai-SB"/>
+          <w:color w:val="000000"/>
+        </w:rPr>
+        <w:t xml:space="preserve">. </w:t>
+      </w:r>
+      <w:r>
+        <w:rPr>
+          <w:rFonts w:eastAsia="DFKai-SB"/>
+          <w:color w:val="000000"/>
+        </w:rPr>
+        <w:t xml:space="preserve">Single Headed Attention RNN: Stop Thinking </w:t>
+      </w:r>
+      <w:proofErr w:type="gramStart"/>
+      <w:r>
+        <w:rPr>
+          <w:rFonts w:eastAsia="DFKai-SB"/>
+          <w:color w:val="000000"/>
+        </w:rPr>
+        <w:t>With</w:t>
+      </w:r>
+      <w:proofErr w:type="gramEnd"/>
+      <w:r>
+        <w:rPr>
+          <w:rFonts w:eastAsia="DFKai-SB"/>
+          <w:color w:val="000000"/>
+        </w:rPr>
+        <w:t xml:space="preserve"> Your Head</w:t>
+      </w:r>
+      <w:r>
+        <w:rPr>
+          <w:rFonts w:eastAsia="DFKai-SB"/>
+          <w:color w:val="000000"/>
+        </w:rPr>
+        <w:t xml:space="preserve">. </w:t>
+      </w:r>
+      <w:proofErr w:type="spellStart"/>
+      <w:r>
+        <w:rPr>
+          <w:rFonts w:eastAsia="DFKai-SB"/>
+          <w:color w:val="000000"/>
+        </w:rPr>
+        <w:t>arXiv</w:t>
+      </w:r>
+      <w:proofErr w:type="spellEnd"/>
+      <w:r>
+        <w:rPr>
+          <w:rFonts w:eastAsia="DFKai-SB"/>
+          <w:color w:val="000000"/>
+        </w:rPr>
+        <w:t>:</w:t>
+      </w:r>
+      <w:r>
         <w:t xml:space="preserve"> </w:t>
       </w:r>
       <w:r>
         <w:rPr>
-          <w:rFonts w:ascii="DFKai-SB" w:eastAsia="DFKai-SB" w:hAnsi="DFKai-SB" w:cs="Helvetica"/>
-          <w:color w:val="000000"/>
-        </w:rPr>
-        <w:br/>
-        <w:t>[Stephen Merity 2019]</w:t>
+          <w:rFonts w:eastAsia="DFKai-SB"/>
+          <w:color w:val="000000"/>
+        </w:rPr>
+        <w:t>1911.11423v2</w:t>
+      </w:r>
+      <w:r>
+        <w:rPr>
+          <w:rFonts w:eastAsia="DFKai-SB"/>
+          <w:color w:val="000000"/>
+        </w:rPr>
+        <w:t>, 2019.</w:t>
       </w:r>
     </w:p>
     <w:p>
@@ -12451,22 +13467,123 @@
           <w:numId w:val="8"/>
         </w:numPr>
         <w:rPr>
-          <w:rFonts w:ascii="DFKai-SB" w:eastAsia="DFKai-SB" w:hAnsi="DFKai-SB"/>
-        </w:rPr>
-      </w:pPr>
-      <w:r>
-        <w:rPr>
-          <w:rFonts w:ascii="DFKai-SB" w:eastAsia="DFKai-SB" w:hAnsi="DFKai-SB" w:cs="Times-Bold"/>
+          <w:rFonts w:eastAsia="DFKai-SB"/>
+        </w:rPr>
+      </w:pPr>
+      <w:r>
+        <w:rPr>
+          <w:rFonts w:eastAsia="DFKai-SB"/>
+          <w:color w:val="000000"/>
+        </w:rPr>
+        <w:t xml:space="preserve">Ilya </w:t>
+      </w:r>
+      <w:proofErr w:type="spellStart"/>
+      <w:r>
+        <w:rPr>
+          <w:rFonts w:eastAsia="DFKai-SB"/>
+          <w:color w:val="000000"/>
+        </w:rPr>
+        <w:t>Sutskever</w:t>
+      </w:r>
+      <w:proofErr w:type="spellEnd"/>
+      <w:r>
+        <w:rPr>
+          <w:rFonts w:eastAsia="DFKai-SB"/>
+          <w:color w:val="000000"/>
+        </w:rPr>
+        <w:t xml:space="preserve">, </w:t>
+      </w:r>
+      <w:proofErr w:type="spellStart"/>
+      <w:r>
+        <w:rPr>
+          <w:rFonts w:eastAsia="DFKai-SB"/>
+          <w:color w:val="000000"/>
+        </w:rPr>
+        <w:t>Orial</w:t>
+      </w:r>
+      <w:proofErr w:type="spellEnd"/>
+      <w:r>
+        <w:rPr>
+          <w:rFonts w:eastAsia="DFKai-SB"/>
+          <w:color w:val="000000"/>
+        </w:rPr>
+        <w:t xml:space="preserve"> </w:t>
+      </w:r>
+      <w:proofErr w:type="spellStart"/>
+      <w:r>
+        <w:rPr>
+          <w:rFonts w:eastAsia="DFKai-SB"/>
+          <w:color w:val="000000"/>
+        </w:rPr>
+        <w:t>Vinyals</w:t>
+      </w:r>
+      <w:proofErr w:type="spellEnd"/>
+      <w:r>
+        <w:rPr>
+          <w:rFonts w:eastAsia="DFKai-SB"/>
+          <w:color w:val="000000"/>
+        </w:rPr>
+        <w:t xml:space="preserve"> and Quo </w:t>
+      </w:r>
+      <w:proofErr w:type="spellStart"/>
+      <w:r>
+        <w:rPr>
+          <w:rFonts w:eastAsia="DFKai-SB"/>
+          <w:color w:val="000000"/>
+        </w:rPr>
+        <w:t>V.Le</w:t>
+      </w:r>
+      <w:proofErr w:type="spellEnd"/>
+      <w:r>
+        <w:rPr>
+          <w:rFonts w:eastAsia="DFKai-SB"/>
+          <w:color w:val="000000"/>
+        </w:rPr>
+        <w:t xml:space="preserve">. </w:t>
+      </w:r>
+      <w:r>
+        <w:rPr>
+          <w:rFonts w:eastAsia="DFKai-SB"/>
           <w:color w:val="000000"/>
         </w:rPr>
         <w:t>Sequence to Sequence Learning with Neural Networks</w:t>
       </w:r>
       <w:r>
         <w:rPr>
-          <w:rFonts w:ascii="DFKai-SB" w:eastAsia="DFKai-SB" w:hAnsi="DFKai-SB" w:cs="Times-Bold"/>
-          <w:color w:val="000000"/>
-        </w:rPr>
-        <w:t xml:space="preserve"> [Google Brain 2014]</w:t>
+          <w:rFonts w:eastAsia="DFKai-SB"/>
+          <w:color w:val="000000"/>
+        </w:rPr>
+        <w:t xml:space="preserve">. </w:t>
+      </w:r>
+      <w:proofErr w:type="spellStart"/>
+      <w:r>
+        <w:rPr>
+          <w:rFonts w:eastAsia="DFKai-SB"/>
+          <w:color w:val="000000"/>
+        </w:rPr>
+        <w:t>arXiv</w:t>
+      </w:r>
+      <w:proofErr w:type="spellEnd"/>
+      <w:r>
+        <w:rPr>
+          <w:rFonts w:eastAsia="DFKai-SB"/>
+          <w:color w:val="000000"/>
+        </w:rPr>
+        <w:t xml:space="preserve">: </w:t>
+      </w:r>
+      <w:r>
+        <w:rPr>
+          <w:rFonts w:eastAsia="DFKai-SB"/>
+          <w:color w:val="000000"/>
+        </w:rPr>
+        <w:t>1409.3215v3</w:t>
+      </w:r>
+      <w:r>
+        <w:rPr>
+          <w:rFonts w:eastAsia="DFKai-SB"/>
+          <w:color w:val="000000"/>
+        </w:rPr>
+        <w:t>, 2014.</w:t>
       </w:r>
     </w:p>
     <w:p>
@@ -12477,57 +13594,92 @@
           <w:numId w:val="8"/>
         </w:numPr>
         <w:rPr>
-          <w:rFonts w:ascii="DFKai-SB" w:eastAsia="DFKai-SB" w:hAnsi="DFKai-SB"/>
-        </w:rPr>
-      </w:pPr>
-      <w:r>
-        <w:rPr>
-          <w:rFonts w:ascii="DFKai-SB" w:eastAsia="DFKai-SB" w:hAnsi="DFKai-SB" w:cs="Helvetica"/>
-          <w:color w:val="000000"/>
-        </w:rPr>
-        <w:t>R</w:t>
-      </w:r>
-      <w:r>
-        <w:rPr>
-          <w:rFonts w:ascii="DFKai-SB" w:eastAsia="DFKai-SB" w:hAnsi="DFKai-SB" w:cs="Helvetica"/>
-          <w:color w:val="000000"/>
-        </w:rPr>
-        <w:t>eformer</w:t>
-      </w:r>
-      <w:r>
-        <w:rPr>
-          <w:rFonts w:ascii="DFKai-SB" w:eastAsia="DFKai-SB" w:hAnsi="DFKai-SB" w:cs="Helvetica"/>
+          <w:rFonts w:eastAsia="DFKai-SB"/>
+        </w:rPr>
+      </w:pPr>
+      <w:r>
+        <w:rPr>
+          <w:rFonts w:eastAsia="DFKai-SB"/>
+          <w:color w:val="000000"/>
+        </w:rPr>
+        <w:lastRenderedPageBreak/>
+        <w:t xml:space="preserve">Nikita </w:t>
+      </w:r>
+      <w:proofErr w:type="spellStart"/>
+      <w:r>
+        <w:rPr>
+          <w:rFonts w:eastAsia="DFKai-SB"/>
+          <w:color w:val="000000"/>
+        </w:rPr>
+        <w:t>Kitaev</w:t>
+      </w:r>
+      <w:proofErr w:type="spellEnd"/>
+      <w:r>
+        <w:rPr>
+          <w:rFonts w:eastAsia="DFKai-SB"/>
+          <w:color w:val="000000"/>
+        </w:rPr>
+        <w:t xml:space="preserve">, Lukasz Kaiser and Anselm </w:t>
+      </w:r>
+      <w:proofErr w:type="spellStart"/>
+      <w:r>
+        <w:rPr>
+          <w:rFonts w:eastAsia="DFKai-SB"/>
+          <w:color w:val="000000"/>
+        </w:rPr>
+        <w:t>Levskaya</w:t>
+      </w:r>
+      <w:proofErr w:type="spellEnd"/>
+      <w:r>
+        <w:rPr>
+          <w:rFonts w:eastAsia="DFKai-SB"/>
+          <w:color w:val="000000"/>
+        </w:rPr>
+        <w:t xml:space="preserve">. </w:t>
+      </w:r>
+      <w:r>
+        <w:rPr>
+          <w:rFonts w:eastAsia="DFKai-SB"/>
+          <w:color w:val="000000"/>
+        </w:rPr>
+        <w:t>Reformer: The Efficient Transformer</w:t>
+      </w:r>
+      <w:r>
+        <w:rPr>
+          <w:rFonts w:eastAsia="DFKai-SB"/>
+          <w:color w:val="000000"/>
+        </w:rPr>
+        <w:t xml:space="preserve">. </w:t>
+      </w:r>
+      <w:proofErr w:type="spellStart"/>
+      <w:r>
+        <w:rPr>
+          <w:rFonts w:eastAsia="DFKai-SB"/>
+          <w:color w:val="000000"/>
+        </w:rPr>
+        <w:t>arXiv</w:t>
+      </w:r>
+      <w:proofErr w:type="spellEnd"/>
+      <w:r>
+        <w:rPr>
+          <w:rFonts w:eastAsia="DFKai-SB"/>
           <w:color w:val="000000"/>
         </w:rPr>
         <w:t xml:space="preserve">: </w:t>
       </w:r>
       <w:r>
         <w:rPr>
-          <w:rFonts w:ascii="DFKai-SB" w:eastAsia="DFKai-SB" w:hAnsi="DFKai-SB" w:cs="Helvetica"/>
-          <w:color w:val="000000"/>
-        </w:rPr>
-        <w:t>The Efficient Transformer [</w:t>
-      </w:r>
-      <w:r>
-        <w:rPr>
-          <w:rFonts w:ascii="DFKai-SB" w:eastAsia="DFKai-SB" w:hAnsi="DFKai-SB" w:cs="Helvetica"/>
-          <w:color w:val="000000"/>
-        </w:rPr>
-        <w:t>Nikita</w:t>
-      </w:r>
-      <w:r>
-        <w:rPr>
-          <w:rFonts w:ascii="DFKai-SB" w:eastAsia="DFKai-SB" w:hAnsi="DFKai-SB" w:cs="Helvetica"/>
-          <w:color w:val="000000"/>
-        </w:rPr>
-        <w:t xml:space="preserve"> </w:t>
-      </w:r>
-      <w:r>
-        <w:rPr>
-          <w:rFonts w:ascii="DFKai-SB" w:eastAsia="DFKai-SB" w:hAnsi="DFKai-SB" w:cs="Helvetica"/>
-          <w:color w:val="000000"/>
-        </w:rPr>
-        <w:t>2020]</w:t>
+          <w:rFonts w:eastAsia="DFKai-SB"/>
+          <w:color w:val="000000"/>
+        </w:rPr>
+        <w:t>2001.04451v2</w:t>
+      </w:r>
+      <w:r>
+        <w:rPr>
+          <w:rFonts w:eastAsia="DFKai-SB"/>
+          <w:color w:val="000000"/>
+        </w:rPr>
+        <w:t>, 2020.</w:t>
       </w:r>
     </w:p>
     <w:p>
@@ -12538,23 +13690,132 @@
           <w:numId w:val="8"/>
         </w:numPr>
         <w:rPr>
-          <w:rFonts w:ascii="DFKai-SB" w:eastAsia="DFKai-SB" w:hAnsi="DFKai-SB"/>
-        </w:rPr>
-      </w:pPr>
-      <w:r>
-        <w:rPr>
-          <w:rFonts w:ascii="DFKai-SB" w:eastAsia="DFKai-SB" w:hAnsi="DFKai-SB" w:cs="Helvetica"/>
-          <w:color w:val="000000"/>
-        </w:rPr>
-        <w:lastRenderedPageBreak/>
-        <w:t>Google’s Neural Machine Translation System: Bridging the Gap between Human and Machine Translation</w:t>
-      </w:r>
-      <w:r>
-        <w:rPr>
-          <w:rFonts w:ascii="DFKai-SB" w:eastAsia="DFKai-SB" w:hAnsi="DFKai-SB" w:cs="Helvetica"/>
-          <w:color w:val="000000"/>
-        </w:rPr>
-        <w:t xml:space="preserve"> [Wu 2016]</w:t>
+          <w:rFonts w:eastAsia="DFKai-SB"/>
+        </w:rPr>
+      </w:pPr>
+      <w:proofErr w:type="spellStart"/>
+      <w:r>
+        <w:rPr>
+          <w:rFonts w:eastAsia="DFKai-SB"/>
+          <w:color w:val="000000"/>
+        </w:rPr>
+        <w:t>Yonghui</w:t>
+      </w:r>
+      <w:proofErr w:type="spellEnd"/>
+      <w:r>
+        <w:rPr>
+          <w:rFonts w:eastAsia="DFKai-SB"/>
+          <w:color w:val="000000"/>
+        </w:rPr>
+        <w:t xml:space="preserve"> Wu, Mike Schuster, </w:t>
+      </w:r>
+      <w:proofErr w:type="spellStart"/>
+      <w:r>
+        <w:rPr>
+          <w:rFonts w:eastAsia="DFKai-SB"/>
+          <w:color w:val="000000"/>
+        </w:rPr>
+        <w:t>Zhifeng</w:t>
+      </w:r>
+      <w:proofErr w:type="spellEnd"/>
+      <w:r>
+        <w:rPr>
+          <w:rFonts w:eastAsia="DFKai-SB"/>
+          <w:color w:val="000000"/>
+        </w:rPr>
+        <w:t xml:space="preserve"> Chen, Quoc </w:t>
+      </w:r>
+      <w:proofErr w:type="spellStart"/>
+      <w:proofErr w:type="gramStart"/>
+      <w:r>
+        <w:rPr>
+          <w:rFonts w:eastAsia="DFKai-SB"/>
+          <w:color w:val="000000"/>
+        </w:rPr>
+        <w:t>V.Le</w:t>
+      </w:r>
+      <w:proofErr w:type="spellEnd"/>
+      <w:proofErr w:type="gramEnd"/>
+      <w:r>
+        <w:rPr>
+          <w:rFonts w:eastAsia="DFKai-SB"/>
+          <w:color w:val="000000"/>
+        </w:rPr>
+        <w:t xml:space="preserve"> and Mohammad </w:t>
+      </w:r>
+      <w:proofErr w:type="spellStart"/>
+      <w:r>
+        <w:rPr>
+          <w:rFonts w:eastAsia="DFKai-SB"/>
+          <w:color w:val="000000"/>
+        </w:rPr>
+        <w:t>Norozui</w:t>
+      </w:r>
+      <w:proofErr w:type="spellEnd"/>
+      <w:r>
+        <w:rPr>
+          <w:rFonts w:eastAsia="DFKai-SB"/>
+          <w:color w:val="000000"/>
+        </w:rPr>
+        <w:t xml:space="preserve">. </w:t>
+      </w:r>
+      <w:r>
+        <w:rPr>
+          <w:rFonts w:eastAsia="DFKai-SB"/>
+          <w:color w:val="000000"/>
+        </w:rPr>
+        <w:t>Google’s</w:t>
+      </w:r>
+      <w:r>
+        <w:rPr>
+          <w:rFonts w:eastAsia="DFKai-SB"/>
+          <w:color w:val="000000"/>
+        </w:rPr>
+        <w:t xml:space="preserve"> </w:t>
+      </w:r>
+      <w:r>
+        <w:rPr>
+          <w:rFonts w:eastAsia="DFKai-SB"/>
+          <w:color w:val="000000"/>
+        </w:rPr>
+        <w:t>Neural Machine Translation System: Bridging the Gap between Human and Machine Translation</w:t>
+      </w:r>
+      <w:r>
+        <w:rPr>
+          <w:rFonts w:eastAsia="DFKai-SB"/>
+          <w:color w:val="000000"/>
+        </w:rPr>
+        <w:t xml:space="preserve">. </w:t>
+      </w:r>
+      <w:proofErr w:type="spellStart"/>
+      <w:r>
+        <w:rPr>
+          <w:rFonts w:eastAsia="DFKai-SB"/>
+          <w:color w:val="000000"/>
+        </w:rPr>
+        <w:t>arXiv</w:t>
+      </w:r>
+      <w:proofErr w:type="spellEnd"/>
+      <w:r>
+        <w:rPr>
+          <w:rFonts w:eastAsia="DFKai-SB"/>
+          <w:color w:val="000000"/>
+        </w:rPr>
+        <w:t xml:space="preserve">: </w:t>
+      </w:r>
+      <w:r>
+        <w:rPr>
+          <w:rFonts w:eastAsia="DFKai-SB"/>
+          <w:color w:val="000000"/>
+        </w:rPr>
+        <w:t>1609.08144v2</w:t>
+      </w:r>
+      <w:r>
+        <w:rPr>
+          <w:rFonts w:eastAsia="DFKai-SB"/>
+          <w:color w:val="000000"/>
+        </w:rPr>
+        <w:t>, 2016.</w:t>
       </w:r>
     </w:p>
     <w:p>
@@ -12565,15 +13826,130 @@
           <w:numId w:val="8"/>
         </w:numPr>
         <w:rPr>
-          <w:rFonts w:ascii="DFKai-SB" w:eastAsia="DFKai-SB" w:hAnsi="DFKai-SB"/>
-        </w:rPr>
-      </w:pPr>
-      <w:r>
-        <w:rPr>
-          <w:rFonts w:ascii="DFKai-SB" w:eastAsia="DFKai-SB" w:hAnsi="DFKai-SB" w:cs="Helvetica"/>
-          <w:color w:val="000000"/>
-        </w:rPr>
-        <w:t>Pointer Sentinel Mixture Models [Smerity 2016]</w:t>
+          <w:rFonts w:eastAsia="DFKai-SB"/>
+        </w:rPr>
+      </w:pPr>
+      <w:r>
+        <w:rPr>
+          <w:rFonts w:eastAsia="DFKai-SB"/>
+          <w:color w:val="000000"/>
+        </w:rPr>
+        <w:t xml:space="preserve">Stephen </w:t>
+      </w:r>
+      <w:proofErr w:type="spellStart"/>
+      <w:r>
+        <w:rPr>
+          <w:rFonts w:eastAsia="DFKai-SB"/>
+          <w:color w:val="000000"/>
+        </w:rPr>
+        <w:t>Merity</w:t>
+      </w:r>
+      <w:proofErr w:type="spellEnd"/>
+      <w:r>
+        <w:rPr>
+          <w:rFonts w:eastAsia="DFKai-SB"/>
+          <w:color w:val="000000"/>
+        </w:rPr>
+        <w:t xml:space="preserve">, </w:t>
+      </w:r>
+      <w:proofErr w:type="spellStart"/>
+      <w:r>
+        <w:rPr>
+          <w:rFonts w:eastAsia="DFKai-SB"/>
+          <w:color w:val="000000"/>
+        </w:rPr>
+        <w:t>Caiming</w:t>
+      </w:r>
+      <w:proofErr w:type="spellEnd"/>
+      <w:r>
+        <w:rPr>
+          <w:rFonts w:eastAsia="DFKai-SB"/>
+          <w:color w:val="000000"/>
+        </w:rPr>
+        <w:t xml:space="preserve"> </w:t>
+      </w:r>
+      <w:proofErr w:type="spellStart"/>
+      <w:r>
+        <w:rPr>
+          <w:rFonts w:eastAsia="DFKai-SB"/>
+          <w:color w:val="000000"/>
+        </w:rPr>
+        <w:t>Xiong</w:t>
+      </w:r>
+      <w:proofErr w:type="spellEnd"/>
+      <w:r>
+        <w:rPr>
+          <w:rFonts w:eastAsia="DFKai-SB"/>
+          <w:color w:val="000000"/>
+        </w:rPr>
+        <w:t xml:space="preserve">, James </w:t>
+      </w:r>
+      <w:r>
+        <w:rPr>
+          <w:rFonts w:eastAsia="DFKai-SB"/>
+          <w:color w:val="000000"/>
+        </w:rPr>
+        <w:t xml:space="preserve">Bradbury and Richard </w:t>
+      </w:r>
+      <w:proofErr w:type="spellStart"/>
+      <w:r>
+        <w:rPr>
+          <w:rFonts w:eastAsia="DFKai-SB"/>
+          <w:color w:val="000000"/>
+        </w:rPr>
+        <w:t>Socher</w:t>
+      </w:r>
+      <w:proofErr w:type="spellEnd"/>
+      <w:r>
+        <w:rPr>
+          <w:rFonts w:eastAsia="DFKai-SB"/>
+          <w:color w:val="000000"/>
+        </w:rPr>
+        <w:t xml:space="preserve">. </w:t>
+      </w:r>
+      <w:r>
+        <w:rPr>
+          <w:rFonts w:eastAsia="DFKai-SB"/>
+          <w:color w:val="000000"/>
+        </w:rPr>
+        <w:t>Pointer Sentinel Mixture Models</w:t>
+      </w:r>
+      <w:r>
+        <w:rPr>
+          <w:rFonts w:eastAsia="DFKai-SB"/>
+          <w:color w:val="000000"/>
+        </w:rPr>
+        <w:t xml:space="preserve">. </w:t>
+      </w:r>
+      <w:proofErr w:type="spellStart"/>
+      <w:r>
+        <w:rPr>
+          <w:rFonts w:eastAsia="DFKai-SB"/>
+          <w:color w:val="000000"/>
+        </w:rPr>
+        <w:t>arXiv</w:t>
+      </w:r>
+      <w:proofErr w:type="spellEnd"/>
+      <w:r>
+        <w:rPr>
+          <w:rFonts w:eastAsia="DFKai-SB"/>
+          <w:color w:val="000000"/>
+        </w:rPr>
+        <w:t xml:space="preserve">: </w:t>
+      </w:r>
+      <w:r>
+        <w:rPr>
+          <w:rFonts w:eastAsia="DFKai-SB"/>
+          <w:color w:val="000000"/>
+        </w:rPr>
+        <w:t>1609.07843v1</w:t>
+      </w:r>
+      <w:r>
+        <w:rPr>
+          <w:rFonts w:eastAsia="DFKai-SB"/>
+          <w:color w:val="000000"/>
+        </w:rPr>
+        <w:t>, 2016.</w:t>
       </w:r>
     </w:p>
     <w:p>
@@ -12584,22 +13960,91 @@
           <w:numId w:val="8"/>
         </w:numPr>
         <w:rPr>
-          <w:rFonts w:ascii="DFKai-SB" w:eastAsia="DFKai-SB" w:hAnsi="DFKai-SB"/>
-        </w:rPr>
-      </w:pPr>
-      <w:r>
-        <w:rPr>
-          <w:rFonts w:ascii="DFKai-SB" w:eastAsia="DFKai-SB" w:hAnsi="DFKai-SB" w:cs="Helvetica"/>
-          <w:color w:val="000000"/>
-        </w:rPr>
-        <w:t>A</w:t>
-      </w:r>
-      <w:r>
-        <w:rPr>
-          <w:rFonts w:ascii="DFKai-SB" w:eastAsia="DFKai-SB" w:hAnsi="DFKai-SB" w:cs="Helvetica"/>
-          <w:color w:val="000000"/>
-        </w:rPr>
-        <w:t>n Efficient Framework for Learning Sentence Representation</w:t>
+          <w:rFonts w:eastAsia="DFKai-SB"/>
+        </w:rPr>
+      </w:pPr>
+      <w:proofErr w:type="spellStart"/>
+      <w:r>
+        <w:t>Lajanugen</w:t>
+      </w:r>
+      <w:proofErr w:type="spellEnd"/>
+      <w:r>
+        <w:t xml:space="preserve"> </w:t>
+      </w:r>
+      <w:proofErr w:type="spellStart"/>
+      <w:r>
+        <w:t>Logeswaran</w:t>
+      </w:r>
+      <w:proofErr w:type="spellEnd"/>
+      <w:r>
+        <w:t xml:space="preserve"> </w:t>
+      </w:r>
+      <w:r>
+        <w:rPr>
+          <w:rFonts w:ascii="Cambria Math" w:hAnsi="Cambria Math" w:cs="Cambria Math"/>
+        </w:rPr>
+        <w:t xml:space="preserve">and </w:t>
+      </w:r>
+      <w:proofErr w:type="spellStart"/>
+      <w:r>
+        <w:rPr>
+          <w:rFonts w:ascii="Cambria Math" w:hAnsi="Cambria Math" w:cs="Cambria Math"/>
+        </w:rPr>
+        <w:t>Honglak</w:t>
+      </w:r>
+      <w:proofErr w:type="spellEnd"/>
+      <w:r>
+        <w:rPr>
+          <w:rFonts w:ascii="Cambria Math" w:hAnsi="Cambria Math" w:cs="Cambria Math"/>
+        </w:rPr>
+        <w:t xml:space="preserve"> Lee.</w:t>
+      </w:r>
+      <w:r>
+        <w:t xml:space="preserve"> </w:t>
+      </w:r>
+      <w:r>
+        <w:rPr>
+          <w:rFonts w:eastAsia="DFKai-SB"/>
+          <w:color w:val="000000"/>
+        </w:rPr>
+        <w:t>An Efficient Framework for Learning Sentence Representation</w:t>
+      </w:r>
+      <w:r>
+        <w:rPr>
+          <w:rFonts w:eastAsia="DFKai-SB"/>
+          <w:color w:val="000000"/>
+        </w:rPr>
+        <w:t xml:space="preserve">. </w:t>
+      </w:r>
+      <w:proofErr w:type="spellStart"/>
+      <w:r>
+        <w:rPr>
+          <w:rFonts w:eastAsia="DFKai-SB"/>
+          <w:color w:val="000000"/>
+        </w:rPr>
+        <w:t>arXiv</w:t>
+      </w:r>
+      <w:proofErr w:type="spellEnd"/>
+      <w:r>
+        <w:rPr>
+          <w:rFonts w:eastAsia="DFKai-SB"/>
+          <w:color w:val="000000"/>
+        </w:rPr>
+        <w:t xml:space="preserve">: </w:t>
+      </w:r>
+      <w:r>
+        <w:rPr>
+          <w:rFonts w:eastAsia="DFKai-SB"/>
+          <w:color w:val="000000"/>
+        </w:rPr>
+        <w:t>1803.02893v1</w:t>
+      </w:r>
+      <w:r>
+        <w:rPr>
+          <w:rFonts w:eastAsia="DFKai-SB"/>
+          <w:color w:val="000000"/>
+        </w:rPr>
+        <w:t>, 2018.</w:t>
       </w:r>
     </w:p>
     <w:p>
@@ -12607,52 +14052,54 @@
         <w:pStyle w:val="a3"/>
         <w:ind w:left="1080"/>
         <w:rPr>
-          <w:rFonts w:ascii="DFKai-SB" w:eastAsia="DFKai-SB" w:hAnsi="DFKai-SB" w:cs="Helvetica"/>
-          <w:color w:val="000000"/>
-        </w:rPr>
-      </w:pPr>
-      <w:r>
-        <w:rPr>
-          <w:rFonts w:ascii="DFKai-SB" w:eastAsia="DFKai-SB" w:hAnsi="DFKai-SB" w:cs="Helvetica"/>
-          <w:color w:val="000000"/>
-        </w:rPr>
-        <w:t>[Google Brain]</w:t>
-      </w:r>
+          <w:rFonts w:eastAsia="DFKai-SB"/>
+        </w:rPr>
+      </w:pPr>
+      <w:bookmarkStart w:id="3" w:name="_GoBack"/>
+      <w:bookmarkEnd w:id="3"/>
     </w:p>
     <w:p>
       <w:pPr>
-        <w:pStyle w:val="a3"/>
-        <w:ind w:left="1080"/>
-        <w:rPr>
-          <w:rFonts w:ascii="DFKai-SB" w:eastAsia="DFKai-SB" w:hAnsi="DFKai-SB"/>
+        <w:spacing w:line="80" w:lineRule="exact"/>
+        <w:ind w:firstLineChars="200" w:firstLine="640"/>
+        <w:rPr>
+          <w:rFonts w:ascii="DFKai-SB" w:eastAsia="DFKai-SB"/>
+          <w:sz w:val="32"/>
         </w:rPr>
       </w:pPr>
     </w:p>
     <w:p>
       <w:pPr>
-        <w:spacing w:line="80" w:lineRule="exact"/>
+        <w:spacing w:after="40"/>
         <w:ind w:firstLineChars="200" w:firstLine="640"/>
         <w:rPr>
           <w:rFonts w:ascii="DFKai-SB" w:eastAsia="DFKai-SB"/>
           <w:sz w:val="32"/>
         </w:rPr>
       </w:pPr>
+      <w:r>
+        <w:rPr>
+          <w:rFonts w:ascii="DFKai-SB" w:eastAsia="DFKai-SB" w:hint="eastAsia"/>
+          <w:sz w:val="32"/>
+        </w:rPr>
+        <w:t>(七)需要指導教授指導內容</w:t>
+      </w:r>
     </w:p>
     <w:p>
       <w:pPr>
-        <w:spacing w:after="40"/>
-        <w:ind w:firstLineChars="200" w:firstLine="640"/>
-        <w:rPr>
-          <w:rFonts w:ascii="DFKai-SB" w:eastAsia="DFKai-SB"/>
-          <w:sz w:val="32"/>
-        </w:rPr>
-      </w:pPr>
-      <w:r>
-        <w:rPr>
-          <w:rFonts w:ascii="DFKai-SB" w:eastAsia="DFKai-SB" w:hint="eastAsia"/>
-          <w:sz w:val="32"/>
-        </w:rPr>
-        <w:t>(七)需要指導教授指導內容</w:t>
+        <w:pStyle w:val="Default"/>
+        <w:ind w:left="1440"/>
+        <w:rPr>
+          <w:rFonts w:hAnsi="DFKai-SB"/>
+          <w:color w:val="auto"/>
+        </w:rPr>
+      </w:pPr>
+      <w:r>
+        <w:rPr>
+          <w:rFonts w:hAnsi="DFKai-SB" w:hint="eastAsia"/>
+          <w:color w:val="auto"/>
+        </w:rPr>
+        <w:t>一、請老師指導文獻蒐集的要領。</w:t>
       </w:r>
     </w:p>
     <w:p>
@@ -12669,24 +14116,23 @@
           <w:rFonts w:hAnsi="DFKai-SB" w:hint="eastAsia"/>
           <w:color w:val="auto"/>
         </w:rPr>
-        <w:t>一、請老師指導文獻蒐集的要領。</w:t>
-      </w:r>
-    </w:p>
-    <w:p>
-      <w:pPr>
-        <w:pStyle w:val="Default"/>
-        <w:ind w:left="1440"/>
-        <w:rPr>
-          <w:rFonts w:hAnsi="DFKai-SB"/>
-          <w:color w:val="auto"/>
-        </w:rPr>
-      </w:pPr>
+        <w:t>二、請老師指導論文</w:t>
+      </w:r>
+      <w:proofErr w:type="gramStart"/>
       <w:r>
         <w:rPr>
           <w:rFonts w:hAnsi="DFKai-SB" w:hint="eastAsia"/>
           <w:color w:val="auto"/>
         </w:rPr>
-        <w:t>二、請老師指導論文研讀與整理的要領。</w:t>
+        <w:t>研</w:t>
+      </w:r>
+      <w:proofErr w:type="gramEnd"/>
+      <w:r>
+        <w:rPr>
+          <w:rFonts w:hAnsi="DFKai-SB" w:hint="eastAsia"/>
+          <w:color w:val="auto"/>
+        </w:rPr>
+        <w:t>讀與整理的要領。</w:t>
       </w:r>
     </w:p>
     <w:p>

</xml_diff>